<commit_message>
Semana 5 guias y ejercicios2
</commit_message>
<xml_diff>
--- a/Proyecto Integrador nivel I.docx
+++ b/Proyecto Integrador nivel I.docx
@@ -4,6 +4,7 @@
   <w:body>
     <w:p>
       <w:pPr>
+        <w:jc w:val="both"/>
         <w:rPr>
           <w:b/>
           <w:bCs/>
@@ -98,15 +99,13 @@
           <w:szCs w:val="24"/>
         </w:rPr>
       </w:pPr>
-      <w:proofErr w:type="gramStart"/>
-      <w:r>
-        <w:rPr>
-          <w:sz w:val="24"/>
-          <w:szCs w:val="24"/>
-        </w:rPr>
-        <w:t>Control estudiantes</w:t>
-      </w:r>
-      <w:proofErr w:type="gramEnd"/>
+      <w:r>
+        <w:rPr>
+          <w:sz w:val="24"/>
+          <w:szCs w:val="24"/>
+        </w:rPr>
+        <w:t>Controles estudiantes</w:t>
+      </w:r>
     </w:p>
     <w:p>
       <w:pPr>
@@ -127,6 +126,7 @@
     </w:p>
     <w:p>
       <w:pPr>
+        <w:jc w:val="both"/>
         <w:rPr>
           <w:b/>
           <w:bCs/>
@@ -137,6 +137,7 @@
     </w:p>
     <w:p>
       <w:pPr>
+        <w:jc w:val="both"/>
         <w:rPr>
           <w:b/>
           <w:bCs/>
@@ -188,6 +189,20 @@
     </w:p>
     <w:p>
       <w:pPr>
+        <w:pStyle w:val="Prrafodelista"/>
+        <w:ind w:left="0"/>
+        <w:jc w:val="both"/>
+        <w:rPr>
+          <w:sz w:val="24"/>
+          <w:szCs w:val="24"/>
+        </w:rPr>
+      </w:pPr>
+    </w:p>
+    <w:p>
+      <w:pPr>
+        <w:pStyle w:val="Prrafodelista"/>
+        <w:ind w:left="0"/>
+        <w:jc w:val="both"/>
         <w:rPr>
           <w:b/>
           <w:bCs/>
@@ -202,11 +217,43 @@
           <w:sz w:val="24"/>
           <w:szCs w:val="24"/>
         </w:rPr>
-        <w:t>Entregables</w:t>
-      </w:r>
-    </w:p>
-    <w:p>
-      <w:pPr>
+        <w:t>Guía de Entregables</w:t>
+      </w:r>
+    </w:p>
+    <w:p>
+      <w:pPr>
+        <w:pStyle w:val="Prrafodelista"/>
+        <w:ind w:left="0"/>
+        <w:jc w:val="both"/>
+        <w:rPr>
+          <w:sz w:val="24"/>
+          <w:szCs w:val="24"/>
+        </w:rPr>
+      </w:pPr>
+      <w:r>
+        <w:rPr>
+          <w:sz w:val="24"/>
+          <w:szCs w:val="24"/>
+        </w:rPr>
+        <w:t>Este proyecto se desarrollará de forma progresiva. Cada entrega es acumulativa; esto significa que las entregas de las semanas 12 y 17 deben incluir obligatoriamente las correcciones señaladas por el docente en las fases anteriores. No se evaluará nuevo avance si la base estructural presenta errores previamente notificados.</w:t>
+      </w:r>
+    </w:p>
+    <w:p>
+      <w:pPr>
+        <w:pStyle w:val="Prrafodelista"/>
+        <w:ind w:left="0"/>
+        <w:jc w:val="both"/>
+        <w:rPr>
+          <w:sz w:val="24"/>
+          <w:szCs w:val="24"/>
+        </w:rPr>
+      </w:pPr>
+    </w:p>
+    <w:p>
+      <w:pPr>
+        <w:pStyle w:val="Prrafodelista"/>
+        <w:ind w:left="0"/>
+        <w:jc w:val="both"/>
         <w:rPr>
           <w:b/>
           <w:bCs/>
@@ -221,34 +268,164 @@
           <w:sz w:val="24"/>
           <w:szCs w:val="24"/>
         </w:rPr>
-        <w:t>Momento 1:</w:t>
-      </w:r>
+        <w:t>Primera Entrega: Semana 6 - Fundamentación y Modelado</w:t>
+      </w:r>
+    </w:p>
+    <w:p>
+      <w:pPr>
+        <w:pStyle w:val="Prrafodelista"/>
+        <w:ind w:left="0"/>
+        <w:jc w:val="both"/>
+        <w:rPr>
+          <w:b/>
+          <w:bCs/>
+          <w:sz w:val="24"/>
+          <w:szCs w:val="24"/>
+        </w:rPr>
+      </w:pPr>
+    </w:p>
+    <w:p>
+      <w:pPr>
+        <w:pStyle w:val="Prrafodelista"/>
+        <w:ind w:left="0"/>
+        <w:jc w:val="both"/>
+        <w:rPr>
+          <w:sz w:val="24"/>
+          <w:szCs w:val="24"/>
+        </w:rPr>
+      </w:pPr>
+      <w:r>
+        <w:rPr>
+          <w:b/>
+          <w:bCs/>
+          <w:sz w:val="24"/>
+          <w:szCs w:val="24"/>
+        </w:rPr>
+        <w:t>Objetivo:</w:t>
+      </w:r>
+      <w:r>
+        <w:rPr>
+          <w:sz w:val="24"/>
+          <w:szCs w:val="24"/>
+        </w:rPr>
+        <w:t xml:space="preserve"> Definir la estructura de almacenamiento de datos que soportará el proyecto integrador, asegurando la integridad y la no redundancia de la información.</w:t>
+      </w:r>
+    </w:p>
+    <w:p>
+      <w:pPr>
+        <w:pStyle w:val="Prrafodelista"/>
+        <w:ind w:left="0"/>
+        <w:jc w:val="both"/>
+        <w:rPr>
+          <w:sz w:val="24"/>
+          <w:szCs w:val="24"/>
+        </w:rPr>
+      </w:pPr>
+    </w:p>
+    <w:p>
+      <w:pPr>
+        <w:pStyle w:val="Prrafodelista"/>
+        <w:ind w:left="0"/>
+        <w:jc w:val="both"/>
+        <w:rPr>
+          <w:sz w:val="24"/>
+          <w:szCs w:val="24"/>
+        </w:rPr>
+      </w:pPr>
+      <w:r>
+        <w:rPr>
+          <w:b/>
+          <w:bCs/>
+          <w:sz w:val="24"/>
+          <w:szCs w:val="24"/>
+        </w:rPr>
+        <w:t>Contexto del Nivel 1:</w:t>
+      </w:r>
+      <w:r>
+        <w:rPr>
+          <w:sz w:val="24"/>
+          <w:szCs w:val="24"/>
+        </w:rPr>
+        <w:t xml:space="preserve"> En esta etapa, su base de datos se pensará para resolver las necesidades del proyecto integrador. Aunque no la conectaremos mediante código con los otros submódulos, su diseño debe contemplar qué datos necesitarán esas otras áreas para funcionar.</w:t>
+      </w:r>
+    </w:p>
+    <w:p>
+      <w:pPr>
+        <w:pStyle w:val="Prrafodelista"/>
+        <w:ind w:left="0"/>
+        <w:jc w:val="both"/>
+        <w:rPr>
+          <w:sz w:val="24"/>
+          <w:szCs w:val="24"/>
+        </w:rPr>
+      </w:pPr>
+    </w:p>
+    <w:p>
+      <w:pPr>
+        <w:pStyle w:val="Prrafodelista"/>
+        <w:ind w:left="0"/>
+        <w:jc w:val="both"/>
+        <w:rPr>
+          <w:b/>
+          <w:bCs/>
+          <w:sz w:val="24"/>
+          <w:szCs w:val="24"/>
+        </w:rPr>
+      </w:pPr>
+      <w:r>
+        <w:rPr>
+          <w:b/>
+          <w:bCs/>
+          <w:sz w:val="24"/>
+          <w:szCs w:val="24"/>
+        </w:rPr>
+        <w:t>Entregables esperados:</w:t>
+      </w:r>
+    </w:p>
+    <w:p>
+      <w:pPr>
+        <w:pStyle w:val="Prrafodelista"/>
+        <w:ind w:left="0"/>
+        <w:jc w:val="both"/>
+        <w:rPr>
+          <w:sz w:val="24"/>
+          <w:szCs w:val="24"/>
+        </w:rPr>
+      </w:pPr>
     </w:p>
     <w:p>
       <w:pPr>
         <w:pStyle w:val="Prrafodelista"/>
         <w:numPr>
           <w:ilvl w:val="0"/>
-          <w:numId w:val="9"/>
+          <w:numId w:val="16"/>
         </w:numPr>
-        <w:rPr>
-          <w:sz w:val="24"/>
-          <w:szCs w:val="24"/>
-        </w:rPr>
-      </w:pPr>
-      <w:r>
-        <w:rPr>
-          <w:sz w:val="24"/>
-          <w:szCs w:val="24"/>
-        </w:rPr>
-        <w:t>Creación del modelo relacional en SQL Server</w:t>
-      </w:r>
-      <w:r>
-        <w:rPr>
-          <w:sz w:val="24"/>
-          <w:szCs w:val="24"/>
-        </w:rPr>
-        <w:t>.</w:t>
+        <w:tabs>
+          <w:tab w:val="clear" w:pos="720"/>
+          <w:tab w:val="num" w:pos="0"/>
+        </w:tabs>
+        <w:ind w:left="0"/>
+        <w:jc w:val="both"/>
+        <w:rPr>
+          <w:sz w:val="24"/>
+          <w:szCs w:val="24"/>
+        </w:rPr>
+      </w:pPr>
+      <w:r>
+        <w:rPr>
+          <w:b/>
+          <w:bCs/>
+          <w:sz w:val="24"/>
+          <w:szCs w:val="24"/>
+        </w:rPr>
+        <w:t>Planteamiento del caso de estudio:</w:t>
+      </w:r>
+      <w:r>
+        <w:rPr>
+          <w:sz w:val="24"/>
+          <w:szCs w:val="24"/>
+        </w:rPr>
+        <w:t xml:space="preserve"> Una descripción breve (máximo 1 página) de qué problema resuelve su proyecto y qué datos necesita almacenar de la vida real (ej. usuarios, productos, transacciones).</w:t>
       </w:r>
     </w:p>
     <w:p>
@@ -256,40 +433,34 @@
         <w:pStyle w:val="Prrafodelista"/>
         <w:numPr>
           <w:ilvl w:val="0"/>
-          <w:numId w:val="9"/>
+          <w:numId w:val="16"/>
         </w:numPr>
-        <w:rPr>
-          <w:sz w:val="24"/>
-          <w:szCs w:val="24"/>
-        </w:rPr>
-      </w:pPr>
-      <w:r>
-        <w:rPr>
-          <w:sz w:val="24"/>
-          <w:szCs w:val="24"/>
-        </w:rPr>
-        <w:t>Query donde se evidencie las t</w:t>
-      </w:r>
-      <w:r>
-        <w:rPr>
-          <w:sz w:val="24"/>
-          <w:szCs w:val="24"/>
-        </w:rPr>
-        <w:t xml:space="preserve">ablas </w:t>
-      </w:r>
-      <w:r>
-        <w:rPr>
-          <w:sz w:val="24"/>
-          <w:szCs w:val="24"/>
-        </w:rPr>
-        <w:t>relacionadas al proyecto elegido</w:t>
-      </w:r>
-      <w:r>
-        <w:rPr>
-          <w:sz w:val="24"/>
-          <w:szCs w:val="24"/>
-        </w:rPr>
-        <w:t xml:space="preserve">. </w:t>
+        <w:tabs>
+          <w:tab w:val="clear" w:pos="720"/>
+          <w:tab w:val="num" w:pos="0"/>
+        </w:tabs>
+        <w:ind w:left="0"/>
+        <w:jc w:val="both"/>
+        <w:rPr>
+          <w:sz w:val="24"/>
+          <w:szCs w:val="24"/>
+        </w:rPr>
+      </w:pPr>
+      <w:r>
+        <w:rPr>
+          <w:b/>
+          <w:bCs/>
+          <w:sz w:val="24"/>
+          <w:szCs w:val="24"/>
+        </w:rPr>
+        <w:t>Modelo Entidad-Relación (MER):</w:t>
+      </w:r>
+      <w:r>
+        <w:rPr>
+          <w:sz w:val="24"/>
+          <w:szCs w:val="24"/>
+        </w:rPr>
+        <w:t xml:space="preserve"> Diagrama conceptual donde se identifiquen claramente las entidades principales, sus atributos y la cardinalidad de sus relaciones.</w:t>
       </w:r>
     </w:p>
     <w:p>
@@ -297,45 +468,62 @@
         <w:pStyle w:val="Prrafodelista"/>
         <w:numPr>
           <w:ilvl w:val="0"/>
-          <w:numId w:val="9"/>
+          <w:numId w:val="16"/>
         </w:numPr>
-        <w:rPr>
-          <w:sz w:val="24"/>
-          <w:szCs w:val="24"/>
-        </w:rPr>
-      </w:pPr>
-      <w:r>
-        <w:rPr>
-          <w:sz w:val="24"/>
-          <w:szCs w:val="24"/>
-        </w:rPr>
-        <w:t>Query donde se evidencie la d</w:t>
-      </w:r>
-      <w:r>
-        <w:rPr>
-          <w:sz w:val="24"/>
-          <w:szCs w:val="24"/>
-        </w:rPr>
-        <w:t>efinición de llaves primarias y foráneas.</w:t>
-      </w:r>
-    </w:p>
-    <w:p>
-      <w:pPr>
+        <w:tabs>
+          <w:tab w:val="clear" w:pos="720"/>
+          <w:tab w:val="num" w:pos="0"/>
+        </w:tabs>
+        <w:ind w:left="0"/>
+        <w:jc w:val="both"/>
+        <w:rPr>
+          <w:sz w:val="24"/>
+          <w:szCs w:val="24"/>
+        </w:rPr>
+      </w:pPr>
+      <w:r>
         <w:rPr>
           <w:b/>
           <w:bCs/>
           <w:sz w:val="24"/>
           <w:szCs w:val="24"/>
         </w:rPr>
-      </w:pPr>
-      <w:r>
-        <w:rPr>
-          <w:b/>
-          <w:bCs/>
-          <w:sz w:val="24"/>
-          <w:szCs w:val="24"/>
-        </w:rPr>
-        <w:t>Momento 2:</w:t>
+        <w:t>Proceso de Normalización:</w:t>
+      </w:r>
+      <w:r>
+        <w:rPr>
+          <w:sz w:val="24"/>
+          <w:szCs w:val="24"/>
+        </w:rPr>
+        <w:t xml:space="preserve"> Deben </w:t>
+      </w:r>
+      <w:r>
+        <w:rPr>
+          <w:sz w:val="24"/>
+          <w:szCs w:val="24"/>
+        </w:rPr>
+        <w:t>realizar el</w:t>
+      </w:r>
+      <w:r>
+        <w:rPr>
+          <w:sz w:val="24"/>
+          <w:szCs w:val="24"/>
+        </w:rPr>
+        <w:t xml:space="preserve"> paso a paso </w:t>
+      </w:r>
+      <w:r>
+        <w:rPr>
+          <w:sz w:val="24"/>
+          <w:szCs w:val="24"/>
+        </w:rPr>
+        <w:t>de</w:t>
+      </w:r>
+      <w:r>
+        <w:rPr>
+          <w:sz w:val="24"/>
+          <w:szCs w:val="24"/>
+        </w:rPr>
+        <w:t xml:space="preserve"> 1ª, 2ª y 3ª Forma Normal a sus datos para evitar anomalías.</w:t>
       </w:r>
     </w:p>
     <w:p>
@@ -343,42 +531,201 @@
         <w:pStyle w:val="Prrafodelista"/>
         <w:numPr>
           <w:ilvl w:val="0"/>
-          <w:numId w:val="9"/>
+          <w:numId w:val="16"/>
         </w:numPr>
-        <w:rPr>
-          <w:sz w:val="24"/>
-          <w:szCs w:val="24"/>
-        </w:rPr>
-      </w:pPr>
-      <w:r>
-        <w:rPr>
-          <w:sz w:val="24"/>
-          <w:szCs w:val="24"/>
-        </w:rPr>
-        <w:t xml:space="preserve">Creación del script desde el </w:t>
+        <w:tabs>
+          <w:tab w:val="clear" w:pos="720"/>
+          <w:tab w:val="num" w:pos="0"/>
+        </w:tabs>
+        <w:ind w:left="0"/>
+        <w:jc w:val="both"/>
+        <w:rPr>
+          <w:sz w:val="24"/>
+          <w:szCs w:val="24"/>
+        </w:rPr>
+      </w:pPr>
+      <w:r>
+        <w:rPr>
+          <w:b/>
+          <w:bCs/>
+          <w:sz w:val="24"/>
+          <w:szCs w:val="24"/>
+        </w:rPr>
+        <w:lastRenderedPageBreak/>
+        <w:t>Script:</w:t>
+      </w:r>
+      <w:r>
+        <w:rPr>
+          <w:sz w:val="24"/>
+          <w:szCs w:val="24"/>
+        </w:rPr>
+        <w:t xml:space="preserve"> La traducción del MER </w:t>
+      </w:r>
+      <w:r>
+        <w:rPr>
+          <w:sz w:val="24"/>
+          <w:szCs w:val="24"/>
+        </w:rPr>
+        <w:t>a los comandos para crear base de datos,</w:t>
+      </w:r>
+      <w:r>
+        <w:rPr>
+          <w:sz w:val="24"/>
+          <w:szCs w:val="24"/>
+        </w:rPr>
+        <w:t xml:space="preserve"> tablas y columnas, </w:t>
+      </w:r>
+      <w:r>
+        <w:rPr>
+          <w:sz w:val="24"/>
+          <w:szCs w:val="24"/>
+        </w:rPr>
+        <w:t>donde se evidencie</w:t>
+      </w:r>
+      <w:r>
+        <w:rPr>
+          <w:sz w:val="24"/>
+          <w:szCs w:val="24"/>
+        </w:rPr>
+        <w:t xml:space="preserve"> claramente cuáles son las Llaves Primarias (PK) y las Llaves Foráneas (FK).</w:t>
+      </w:r>
+    </w:p>
+    <w:p>
+      <w:pPr>
+        <w:pStyle w:val="Prrafodelista"/>
+        <w:ind w:left="0"/>
+        <w:jc w:val="both"/>
+        <w:rPr>
+          <w:sz w:val="24"/>
+          <w:szCs w:val="24"/>
+        </w:rPr>
+      </w:pPr>
+    </w:p>
+    <w:p>
+      <w:pPr>
+        <w:pStyle w:val="Prrafodelista"/>
+        <w:ind w:left="0"/>
+        <w:jc w:val="both"/>
+        <w:rPr>
+          <w:rFonts w:ascii="Segoe UI Emoji" w:hAnsi="Segoe UI Emoji" w:cs="Segoe UI Emoji"/>
+          <w:b/>
+          <w:bCs/>
+          <w:sz w:val="24"/>
+          <w:szCs w:val="24"/>
+        </w:rPr>
+      </w:pPr>
+    </w:p>
+    <w:p>
+      <w:pPr>
+        <w:pStyle w:val="Prrafodelista"/>
+        <w:ind w:left="0"/>
+        <w:jc w:val="both"/>
+        <w:rPr>
+          <w:b/>
+          <w:bCs/>
+          <w:sz w:val="24"/>
+          <w:szCs w:val="24"/>
+        </w:rPr>
+      </w:pPr>
+      <w:r>
+        <w:rPr>
+          <w:b/>
+          <w:bCs/>
+          <w:sz w:val="24"/>
+          <w:szCs w:val="24"/>
+        </w:rPr>
+        <w:t>Segunda Entrega: Semana 12 - Construcción y Manipulación</w:t>
+      </w:r>
+    </w:p>
+    <w:p>
+      <w:pPr>
+        <w:pStyle w:val="Prrafodelista"/>
+        <w:ind w:left="0"/>
+        <w:jc w:val="both"/>
+        <w:rPr>
+          <w:b/>
+          <w:bCs/>
+          <w:sz w:val="24"/>
+          <w:szCs w:val="24"/>
+        </w:rPr>
+      </w:pPr>
+    </w:p>
+    <w:p>
+      <w:pPr>
+        <w:pStyle w:val="Prrafodelista"/>
+        <w:ind w:left="0"/>
+        <w:jc w:val="both"/>
+        <w:rPr>
+          <w:sz w:val="24"/>
+          <w:szCs w:val="24"/>
+        </w:rPr>
+      </w:pPr>
+      <w:r>
+        <w:rPr>
+          <w:b/>
+          <w:bCs/>
+          <w:sz w:val="24"/>
+          <w:szCs w:val="24"/>
+        </w:rPr>
+        <w:t>Objetivo:</w:t>
+      </w:r>
+      <w:r>
+        <w:rPr>
+          <w:sz w:val="24"/>
+          <w:szCs w:val="24"/>
+        </w:rPr>
+        <w:t xml:space="preserve"> Materializar el modelo lógico en un motor de base de datos real y demostrar la capacidad de extraer información valiosa mediante consultas estructuradas.</w:t>
+      </w:r>
+    </w:p>
+    <w:p>
+      <w:pPr>
+        <w:pStyle w:val="Prrafodelista"/>
+        <w:ind w:left="0"/>
+        <w:jc w:val="both"/>
+        <w:rPr>
+          <w:sz w:val="24"/>
+          <w:szCs w:val="24"/>
+        </w:rPr>
+      </w:pPr>
+    </w:p>
+    <w:p>
+      <w:pPr>
+        <w:pStyle w:val="Prrafodelista"/>
+        <w:ind w:left="0"/>
+        <w:jc w:val="both"/>
+        <w:rPr>
+          <w:sz w:val="24"/>
+          <w:szCs w:val="24"/>
+        </w:rPr>
+      </w:pPr>
+      <w:r>
+        <w:rPr>
+          <w:b/>
+          <w:bCs/>
+          <w:sz w:val="24"/>
+          <w:szCs w:val="24"/>
+        </w:rPr>
+        <w:t>Entregables esperados (Archivo .</w:t>
       </w:r>
       <w:proofErr w:type="spellStart"/>
       <w:r>
         <w:rPr>
-          <w:sz w:val="24"/>
-          <w:szCs w:val="24"/>
-        </w:rPr>
-        <w:t>query</w:t>
+          <w:b/>
+          <w:bCs/>
+          <w:sz w:val="24"/>
+          <w:szCs w:val="24"/>
+        </w:rPr>
+        <w:t>sql</w:t>
       </w:r>
       <w:proofErr w:type="spellEnd"/>
       <w:r>
         <w:rPr>
-          <w:sz w:val="24"/>
-          <w:szCs w:val="24"/>
-        </w:rPr>
-        <w:t xml:space="preserve"> de la base de datos utilizando lenguaje DDL y DML</w:t>
-      </w:r>
-      <w:r>
-        <w:rPr>
-          <w:sz w:val="24"/>
-          <w:szCs w:val="24"/>
-        </w:rPr>
-        <w:t>.</w:t>
+          <w:b/>
+          <w:bCs/>
+          <w:sz w:val="24"/>
+          <w:szCs w:val="24"/>
+        </w:rPr>
+        <w:t>):</w:t>
       </w:r>
     </w:p>
     <w:p>
@@ -386,41 +733,79 @@
         <w:pStyle w:val="Prrafodelista"/>
         <w:numPr>
           <w:ilvl w:val="0"/>
-          <w:numId w:val="9"/>
+          <w:numId w:val="17"/>
         </w:numPr>
-        <w:rPr>
-          <w:sz w:val="24"/>
-          <w:szCs w:val="24"/>
-        </w:rPr>
-      </w:pPr>
-      <w:r>
-        <w:rPr>
-          <w:sz w:val="24"/>
-          <w:szCs w:val="24"/>
-        </w:rPr>
-        <w:t>S</w:t>
-      </w:r>
-      <w:r>
-        <w:rPr>
-          <w:sz w:val="24"/>
-          <w:szCs w:val="24"/>
-        </w:rPr>
-        <w:t>us respectivas tablas e inserción de datos en las mismas</w:t>
-      </w:r>
-      <w:r>
-        <w:rPr>
-          <w:sz w:val="24"/>
-          <w:szCs w:val="24"/>
-        </w:rPr>
-        <w:t xml:space="preserve">, por medio de un </w:t>
+        <w:tabs>
+          <w:tab w:val="clear" w:pos="720"/>
+          <w:tab w:val="num" w:pos="0"/>
+        </w:tabs>
+        <w:ind w:left="0"/>
+        <w:jc w:val="both"/>
+        <w:rPr>
+          <w:sz w:val="24"/>
+          <w:szCs w:val="24"/>
+        </w:rPr>
+      </w:pPr>
+      <w:r>
+        <w:rPr>
+          <w:b/>
+          <w:bCs/>
+          <w:sz w:val="24"/>
+          <w:szCs w:val="24"/>
+        </w:rPr>
+        <w:t>Script de Estructura (DDL):</w:t>
+      </w:r>
+      <w:r>
+        <w:rPr>
+          <w:sz w:val="24"/>
+          <w:szCs w:val="24"/>
+        </w:rPr>
+        <w:t xml:space="preserve"> El código con las instrucciones CREATE TABLE que implementan exactamente el Modelo Relacional aprobado.</w:t>
+      </w:r>
+    </w:p>
+    <w:p>
+      <w:pPr>
+        <w:pStyle w:val="Prrafodelista"/>
+        <w:numPr>
+          <w:ilvl w:val="1"/>
+          <w:numId w:val="17"/>
+        </w:numPr>
+        <w:tabs>
+          <w:tab w:val="clear" w:pos="1440"/>
+          <w:tab w:val="num" w:pos="720"/>
+        </w:tabs>
+        <w:ind w:left="720"/>
+        <w:jc w:val="both"/>
+        <w:rPr>
+          <w:sz w:val="24"/>
+          <w:szCs w:val="24"/>
+        </w:rPr>
+      </w:pPr>
+      <w:r>
+        <w:rPr>
+          <w:i/>
+          <w:iCs/>
+          <w:sz w:val="24"/>
+          <w:szCs w:val="24"/>
+        </w:rPr>
+        <w:t>Requisito:</w:t>
+      </w:r>
+      <w:r>
+        <w:rPr>
+          <w:sz w:val="24"/>
+          <w:szCs w:val="24"/>
+        </w:rPr>
+        <w:t xml:space="preserve"> Deben incluir de forma obligatoria restricciones (</w:t>
       </w:r>
       <w:proofErr w:type="spellStart"/>
       <w:r>
         <w:rPr>
-          <w:sz w:val="24"/>
-          <w:szCs w:val="24"/>
-        </w:rPr>
-        <w:t>query</w:t>
+          <w:i/>
+          <w:iCs/>
+          <w:sz w:val="24"/>
+          <w:szCs w:val="24"/>
+        </w:rPr>
+        <w:t>Constraints</w:t>
       </w:r>
       <w:proofErr w:type="spellEnd"/>
       <w:r>
@@ -428,7 +813,7 @@
           <w:sz w:val="24"/>
           <w:szCs w:val="24"/>
         </w:rPr>
-        <w:t>. Al menos 10 datos.</w:t>
+        <w:t>): NOT NULL, UNIQUE, valores DEFAULT y la correcta declaración de PRIMARY KEY y FOREIGN KEY.</w:t>
       </w:r>
     </w:p>
     <w:p>
@@ -436,19 +821,69 @@
         <w:pStyle w:val="Prrafodelista"/>
         <w:numPr>
           <w:ilvl w:val="0"/>
-          <w:numId w:val="9"/>
+          <w:numId w:val="17"/>
         </w:numPr>
-        <w:rPr>
-          <w:sz w:val="24"/>
-          <w:szCs w:val="24"/>
-        </w:rPr>
-      </w:pPr>
-      <w:r>
-        <w:rPr>
-          <w:sz w:val="24"/>
-          <w:szCs w:val="24"/>
-        </w:rPr>
-        <w:t xml:space="preserve">Todas las tablas deben tener al menos un </w:t>
+        <w:tabs>
+          <w:tab w:val="clear" w:pos="720"/>
+          <w:tab w:val="num" w:pos="0"/>
+        </w:tabs>
+        <w:ind w:left="0"/>
+        <w:jc w:val="both"/>
+        <w:rPr>
+          <w:sz w:val="24"/>
+          <w:szCs w:val="24"/>
+        </w:rPr>
+      </w:pPr>
+      <w:r>
+        <w:rPr>
+          <w:b/>
+          <w:bCs/>
+          <w:sz w:val="24"/>
+          <w:szCs w:val="24"/>
+        </w:rPr>
+        <w:t>Script de Población (DML - INSERT):</w:t>
+      </w:r>
+      <w:r>
+        <w:rPr>
+          <w:sz w:val="24"/>
+          <w:szCs w:val="24"/>
+        </w:rPr>
+        <w:t xml:space="preserve"> Código para poblar las tablas con datos de prueba realistas.</w:t>
+      </w:r>
+    </w:p>
+    <w:p>
+      <w:pPr>
+        <w:pStyle w:val="Prrafodelista"/>
+        <w:numPr>
+          <w:ilvl w:val="1"/>
+          <w:numId w:val="17"/>
+        </w:numPr>
+        <w:tabs>
+          <w:tab w:val="clear" w:pos="1440"/>
+          <w:tab w:val="num" w:pos="720"/>
+        </w:tabs>
+        <w:ind w:left="720"/>
+        <w:jc w:val="both"/>
+        <w:rPr>
+          <w:sz w:val="24"/>
+          <w:szCs w:val="24"/>
+        </w:rPr>
+      </w:pPr>
+      <w:r>
+        <w:rPr>
+          <w:i/>
+          <w:iCs/>
+          <w:sz w:val="24"/>
+          <w:szCs w:val="24"/>
+        </w:rPr>
+        <w:t>Requisito:</w:t>
+      </w:r>
+      <w:r>
+        <w:rPr>
+          <w:sz w:val="24"/>
+          <w:szCs w:val="24"/>
+        </w:rPr>
+        <w:t xml:space="preserve"> Mínimo 10 registros coherentes por tabla. No se aceptarán datos basura (ej. "Nombre: </w:t>
       </w:r>
       <w:proofErr w:type="spellStart"/>
       <w:r>
@@ -456,7 +891,7 @@
           <w:sz w:val="24"/>
           <w:szCs w:val="24"/>
         </w:rPr>
-        <w:t>constraint</w:t>
+        <w:t>asdfg</w:t>
       </w:r>
       <w:proofErr w:type="spellEnd"/>
       <w:r>
@@ -464,30 +899,7 @@
           <w:sz w:val="24"/>
           <w:szCs w:val="24"/>
         </w:rPr>
-        <w:t>.</w:t>
-      </w:r>
-      <w:r>
-        <w:rPr>
-          <w:sz w:val="24"/>
-          <w:szCs w:val="24"/>
-        </w:rPr>
-        <w:t xml:space="preserve"> Diferente al </w:t>
-      </w:r>
-      <w:proofErr w:type="spellStart"/>
-      <w:r>
-        <w:rPr>
-          <w:sz w:val="24"/>
-          <w:szCs w:val="24"/>
-        </w:rPr>
-        <w:t>Pk</w:t>
-      </w:r>
-      <w:proofErr w:type="spellEnd"/>
-      <w:r>
-        <w:rPr>
-          <w:sz w:val="24"/>
-          <w:szCs w:val="24"/>
-        </w:rPr>
-        <w:t xml:space="preserve"> y FK.</w:t>
+        <w:t>"), ya que imposibilitan probar consultas reales.</w:t>
       </w:r>
     </w:p>
     <w:p>
@@ -495,58 +907,248 @@
         <w:pStyle w:val="Prrafodelista"/>
         <w:numPr>
           <w:ilvl w:val="0"/>
-          <w:numId w:val="9"/>
+          <w:numId w:val="17"/>
         </w:numPr>
-        <w:rPr>
-          <w:sz w:val="24"/>
-          <w:szCs w:val="24"/>
-        </w:rPr>
-      </w:pPr>
-      <w:r>
-        <w:rPr>
-          <w:sz w:val="24"/>
-          <w:szCs w:val="24"/>
-        </w:rPr>
-        <w:t xml:space="preserve">En el </w:t>
-      </w:r>
-      <w:proofErr w:type="spellStart"/>
-      <w:r>
-        <w:rPr>
-          <w:sz w:val="24"/>
-          <w:szCs w:val="24"/>
-        </w:rPr>
-        <w:t>query</w:t>
-      </w:r>
-      <w:proofErr w:type="spellEnd"/>
-      <w:r>
-        <w:rPr>
-          <w:sz w:val="24"/>
-          <w:szCs w:val="24"/>
-        </w:rPr>
-        <w:t xml:space="preserve"> se debe evidenciar un alter table o un </w:t>
-      </w:r>
-      <w:proofErr w:type="spellStart"/>
-      <w:r>
-        <w:rPr>
-          <w:sz w:val="24"/>
-          <w:szCs w:val="24"/>
-        </w:rPr>
-        <w:t>update</w:t>
-      </w:r>
-      <w:proofErr w:type="spellEnd"/>
-      <w:r>
-        <w:rPr>
-          <w:sz w:val="24"/>
-          <w:szCs w:val="24"/>
-        </w:rPr>
-        <w:t xml:space="preserve"> en una tabla</w:t>
-      </w:r>
-      <w:r>
-        <w:rPr>
-          <w:sz w:val="24"/>
-          <w:szCs w:val="24"/>
-        </w:rPr>
-        <w:t>, por integrante</w:t>
+        <w:tabs>
+          <w:tab w:val="clear" w:pos="720"/>
+          <w:tab w:val="num" w:pos="0"/>
+        </w:tabs>
+        <w:ind w:left="0"/>
+        <w:jc w:val="both"/>
+        <w:rPr>
+          <w:sz w:val="24"/>
+          <w:szCs w:val="24"/>
+        </w:rPr>
+      </w:pPr>
+      <w:r>
+        <w:rPr>
+          <w:b/>
+          <w:bCs/>
+          <w:sz w:val="24"/>
+          <w:szCs w:val="24"/>
+        </w:rPr>
+        <w:t>Consultas de Negocio (DML - SELECT):</w:t>
+      </w:r>
+      <w:r>
+        <w:rPr>
+          <w:sz w:val="24"/>
+          <w:szCs w:val="24"/>
+        </w:rPr>
+        <w:t xml:space="preserve"> Para demostrar que la base de datos es útil, el script debe incluir al menos 5 consultas analíticas formuladas como comentarios y seguidas de su código SQL. Estas consultas deben resolver preguntas de su caso de estudio utilizando obligatoriamente:</w:t>
+      </w:r>
+    </w:p>
+    <w:p>
+      <w:pPr>
+        <w:pStyle w:val="Prrafodelista"/>
+        <w:numPr>
+          <w:ilvl w:val="1"/>
+          <w:numId w:val="17"/>
+        </w:numPr>
+        <w:tabs>
+          <w:tab w:val="clear" w:pos="1440"/>
+          <w:tab w:val="num" w:pos="720"/>
+        </w:tabs>
+        <w:ind w:left="720"/>
+        <w:jc w:val="both"/>
+        <w:rPr>
+          <w:sz w:val="24"/>
+          <w:szCs w:val="24"/>
+        </w:rPr>
+      </w:pPr>
+      <w:r>
+        <w:rPr>
+          <w:sz w:val="24"/>
+          <w:szCs w:val="24"/>
+        </w:rPr>
+        <w:t>Funciones de agregado (SUM, AVG, COUNT) junto con GROUP BY y HAVING.</w:t>
+      </w:r>
+    </w:p>
+    <w:p>
+      <w:pPr>
+        <w:pStyle w:val="Prrafodelista"/>
+        <w:numPr>
+          <w:ilvl w:val="1"/>
+          <w:numId w:val="17"/>
+        </w:numPr>
+        <w:tabs>
+          <w:tab w:val="clear" w:pos="1440"/>
+          <w:tab w:val="num" w:pos="720"/>
+        </w:tabs>
+        <w:ind w:left="720"/>
+        <w:jc w:val="both"/>
+        <w:rPr>
+          <w:sz w:val="24"/>
+          <w:szCs w:val="24"/>
+        </w:rPr>
+      </w:pPr>
+      <w:r>
+        <w:rPr>
+          <w:sz w:val="24"/>
+          <w:szCs w:val="24"/>
+        </w:rPr>
+        <w:t xml:space="preserve">Cruces de información usando INNER JOIN o LEFT/RIGHT JOIN (ej. </w:t>
+      </w:r>
+      <w:r>
+        <w:rPr>
+          <w:i/>
+          <w:iCs/>
+          <w:sz w:val="24"/>
+          <w:szCs w:val="24"/>
+        </w:rPr>
+        <w:t>Mostrar el nombre del cliente y el total de sus compras</w:t>
+      </w:r>
+      <w:r>
+        <w:rPr>
+          <w:sz w:val="24"/>
+          <w:szCs w:val="24"/>
+        </w:rPr>
+        <w:t>).</w:t>
+      </w:r>
+    </w:p>
+    <w:p>
+      <w:pPr>
+        <w:pStyle w:val="Prrafodelista"/>
+        <w:numPr>
+          <w:ilvl w:val="1"/>
+          <w:numId w:val="17"/>
+        </w:numPr>
+        <w:tabs>
+          <w:tab w:val="clear" w:pos="1440"/>
+          <w:tab w:val="num" w:pos="720"/>
+        </w:tabs>
+        <w:ind w:left="720"/>
+        <w:jc w:val="both"/>
+        <w:rPr>
+          <w:sz w:val="24"/>
+          <w:szCs w:val="24"/>
+        </w:rPr>
+      </w:pPr>
+      <w:r>
+        <w:rPr>
+          <w:sz w:val="24"/>
+          <w:szCs w:val="24"/>
+        </w:rPr>
+        <w:t>Uso de la cláusula WHERE y manipulación de fechas.</w:t>
+      </w:r>
+    </w:p>
+    <w:p>
+      <w:pPr>
+        <w:pStyle w:val="Prrafodelista"/>
+        <w:ind w:left="0"/>
+        <w:jc w:val="both"/>
+        <w:rPr>
+          <w:sz w:val="24"/>
+          <w:szCs w:val="24"/>
+        </w:rPr>
+      </w:pPr>
+    </w:p>
+    <w:p>
+      <w:pPr>
+        <w:pStyle w:val="Prrafodelista"/>
+        <w:ind w:left="0"/>
+        <w:jc w:val="both"/>
+        <w:rPr>
+          <w:b/>
+          <w:bCs/>
+          <w:sz w:val="24"/>
+          <w:szCs w:val="24"/>
+        </w:rPr>
+      </w:pPr>
+      <w:r>
+        <w:rPr>
+          <w:b/>
+          <w:bCs/>
+          <w:sz w:val="24"/>
+          <w:szCs w:val="24"/>
+        </w:rPr>
+        <w:t>Tercera Entrega: Semana 17 - Automatización, Análisis e Integración Conceptual</w:t>
+      </w:r>
+    </w:p>
+    <w:p>
+      <w:pPr>
+        <w:pStyle w:val="Prrafodelista"/>
+        <w:ind w:left="0"/>
+        <w:jc w:val="both"/>
+        <w:rPr>
+          <w:b/>
+          <w:bCs/>
+          <w:sz w:val="24"/>
+          <w:szCs w:val="24"/>
+        </w:rPr>
+      </w:pPr>
+    </w:p>
+    <w:p>
+      <w:pPr>
+        <w:pStyle w:val="Prrafodelista"/>
+        <w:ind w:left="0"/>
+        <w:jc w:val="both"/>
+        <w:rPr>
+          <w:sz w:val="24"/>
+          <w:szCs w:val="24"/>
+        </w:rPr>
+      </w:pPr>
+      <w:r>
+        <w:rPr>
+          <w:b/>
+          <w:bCs/>
+          <w:sz w:val="24"/>
+          <w:szCs w:val="24"/>
+        </w:rPr>
+        <w:t>Objetivo:</w:t>
+      </w:r>
+      <w:r>
+        <w:rPr>
+          <w:sz w:val="24"/>
+          <w:szCs w:val="24"/>
+        </w:rPr>
+        <w:t xml:space="preserve"> Automatizar procesos dentro de la base de datos, analizar visualmente la información y documentar la arquitectura de integración del proyecto.</w:t>
+      </w:r>
+    </w:p>
+    <w:p>
+      <w:pPr>
+        <w:pStyle w:val="Prrafodelista"/>
+        <w:ind w:left="0"/>
+        <w:jc w:val="both"/>
+        <w:rPr>
+          <w:sz w:val="24"/>
+          <w:szCs w:val="24"/>
+        </w:rPr>
+      </w:pPr>
+    </w:p>
+    <w:p>
+      <w:pPr>
+        <w:pStyle w:val="Prrafodelista"/>
+        <w:ind w:left="0"/>
+        <w:jc w:val="both"/>
+        <w:rPr>
+          <w:sz w:val="24"/>
+          <w:szCs w:val="24"/>
+        </w:rPr>
+      </w:pPr>
+      <w:r>
+        <w:rPr>
+          <w:b/>
+          <w:bCs/>
+          <w:sz w:val="24"/>
+          <w:szCs w:val="24"/>
+        </w:rPr>
+        <w:t>Condición de entrega:</w:t>
+      </w:r>
+      <w:r>
+        <w:rPr>
+          <w:sz w:val="24"/>
+          <w:szCs w:val="24"/>
+        </w:rPr>
+        <w:t xml:space="preserve"> Entregar el Script SQL de la Semana 12 con </w:t>
+      </w:r>
+      <w:r>
+        <w:rPr>
+          <w:b/>
+          <w:bCs/>
+          <w:sz w:val="24"/>
+          <w:szCs w:val="24"/>
+        </w:rPr>
+        <w:t>todas las correcciones aplicadas</w:t>
       </w:r>
       <w:r>
         <w:rPr>
@@ -554,6 +1156,37 @@
           <w:szCs w:val="24"/>
         </w:rPr>
         <w:t>.</w:t>
+      </w:r>
+    </w:p>
+    <w:p>
+      <w:pPr>
+        <w:pStyle w:val="Prrafodelista"/>
+        <w:ind w:left="0"/>
+        <w:jc w:val="both"/>
+        <w:rPr>
+          <w:sz w:val="24"/>
+          <w:szCs w:val="24"/>
+        </w:rPr>
+      </w:pPr>
+    </w:p>
+    <w:p>
+      <w:pPr>
+        <w:pStyle w:val="Prrafodelista"/>
+        <w:ind w:left="0"/>
+        <w:jc w:val="both"/>
+        <w:rPr>
+          <w:sz w:val="24"/>
+          <w:szCs w:val="24"/>
+        </w:rPr>
+      </w:pPr>
+      <w:r>
+        <w:rPr>
+          <w:b/>
+          <w:bCs/>
+          <w:sz w:val="24"/>
+          <w:szCs w:val="24"/>
+        </w:rPr>
+        <w:t>Entregables esperados:</w:t>
       </w:r>
     </w:p>
     <w:p>
@@ -561,80 +1194,35 @@
         <w:pStyle w:val="Prrafodelista"/>
         <w:numPr>
           <w:ilvl w:val="0"/>
-          <w:numId w:val="9"/>
+          <w:numId w:val="18"/>
         </w:numPr>
-        <w:rPr>
-          <w:sz w:val="24"/>
-          <w:szCs w:val="24"/>
-        </w:rPr>
-      </w:pPr>
-      <w:proofErr w:type="spellStart"/>
-      <w:r>
-        <w:rPr>
-          <w:sz w:val="24"/>
-          <w:szCs w:val="24"/>
-        </w:rPr>
-        <w:t>Implementaciónde</w:t>
-      </w:r>
-      <w:proofErr w:type="spellEnd"/>
-      <w:r>
-        <w:rPr>
-          <w:sz w:val="24"/>
-          <w:szCs w:val="24"/>
-        </w:rPr>
-        <w:t xml:space="preserve"> </w:t>
-      </w:r>
-      <w:proofErr w:type="spellStart"/>
-      <w:r>
-        <w:rPr>
-          <w:sz w:val="24"/>
-          <w:szCs w:val="24"/>
-        </w:rPr>
-        <w:t>Inner</w:t>
-      </w:r>
-      <w:proofErr w:type="spellEnd"/>
-      <w:r>
-        <w:rPr>
-          <w:sz w:val="24"/>
-          <w:szCs w:val="24"/>
-        </w:rPr>
-        <w:t xml:space="preserve"> </w:t>
-      </w:r>
-      <w:proofErr w:type="spellStart"/>
-      <w:r>
-        <w:rPr>
-          <w:sz w:val="24"/>
-          <w:szCs w:val="24"/>
-        </w:rPr>
-        <w:t>Join</w:t>
-      </w:r>
-      <w:proofErr w:type="spellEnd"/>
-      <w:r>
-        <w:rPr>
-          <w:sz w:val="24"/>
-          <w:szCs w:val="24"/>
-        </w:rPr>
-        <w:t>, al menos uno por integrante.</w:t>
-      </w:r>
-    </w:p>
-    <w:p>
-      <w:pPr>
-        <w:pStyle w:val="Prrafodelista"/>
-        <w:rPr>
-          <w:sz w:val="24"/>
-          <w:szCs w:val="24"/>
-        </w:rPr>
-      </w:pPr>
-    </w:p>
-    <w:p>
-      <w:pPr>
+        <w:tabs>
+          <w:tab w:val="clear" w:pos="720"/>
+          <w:tab w:val="num" w:pos="0"/>
+        </w:tabs>
+        <w:ind w:left="0"/>
+        <w:jc w:val="both"/>
+        <w:rPr>
+          <w:sz w:val="24"/>
+          <w:szCs w:val="24"/>
+        </w:rPr>
+      </w:pPr>
+      <w:r>
         <w:rPr>
           <w:b/>
           <w:bCs/>
           <w:sz w:val="24"/>
           <w:szCs w:val="24"/>
         </w:rPr>
-      </w:pPr>
+        <w:t>Script SQL Final Completo:</w:t>
+      </w:r>
+      <w:r>
+        <w:rPr>
+          <w:sz w:val="24"/>
+          <w:szCs w:val="24"/>
+        </w:rPr>
+        <w:t xml:space="preserve"> Debe contener toda la creación (DDL), la inserción de datos (DML) y añadir al menos </w:t>
+      </w:r>
       <w:r>
         <w:rPr>
           <w:b/>
@@ -642,7 +1230,50 @@
           <w:sz w:val="24"/>
           <w:szCs w:val="24"/>
         </w:rPr>
-        <w:t>Momento 3:</w:t>
+        <w:t>dos (2) Procedimientos Almacenados</w:t>
+      </w:r>
+      <w:r>
+        <w:rPr>
+          <w:sz w:val="24"/>
+          <w:szCs w:val="24"/>
+        </w:rPr>
+        <w:t>.</w:t>
+      </w:r>
+    </w:p>
+    <w:p>
+      <w:pPr>
+        <w:pStyle w:val="Prrafodelista"/>
+        <w:numPr>
+          <w:ilvl w:val="1"/>
+          <w:numId w:val="18"/>
+        </w:numPr>
+        <w:tabs>
+          <w:tab w:val="clear" w:pos="1440"/>
+          <w:tab w:val="num" w:pos="720"/>
+        </w:tabs>
+        <w:ind w:left="720"/>
+        <w:jc w:val="both"/>
+        <w:rPr>
+          <w:sz w:val="24"/>
+          <w:szCs w:val="24"/>
+        </w:rPr>
+      </w:pPr>
+      <w:r>
+        <w:rPr>
+          <w:i/>
+          <w:iCs/>
+          <w:sz w:val="24"/>
+          <w:szCs w:val="24"/>
+        </w:rPr>
+        <w:lastRenderedPageBreak/>
+        <w:t>Ejemplo esperado:</w:t>
+      </w:r>
+      <w:r>
+        <w:rPr>
+          <w:sz w:val="24"/>
+          <w:szCs w:val="24"/>
+        </w:rPr>
+        <w:t xml:space="preserve"> Un procedimiento que reciba parámetros de entrada (ej. un ID de usuario y un rango de fechas) y devuelva un reporte calculado, o un procedimiento que automatice una inserción compleja.</w:t>
       </w:r>
     </w:p>
     <w:p>
@@ -650,19 +1281,68 @@
         <w:pStyle w:val="Prrafodelista"/>
         <w:numPr>
           <w:ilvl w:val="0"/>
-          <w:numId w:val="9"/>
+          <w:numId w:val="18"/>
         </w:numPr>
-        <w:rPr>
-          <w:sz w:val="24"/>
-          <w:szCs w:val="24"/>
-        </w:rPr>
-      </w:pPr>
-      <w:r>
-        <w:rPr>
-          <w:sz w:val="24"/>
-          <w:szCs w:val="24"/>
-        </w:rPr>
-        <w:t>Cumplir con todos los requisitos de las entregas anteriores.</w:t>
+        <w:tabs>
+          <w:tab w:val="clear" w:pos="720"/>
+          <w:tab w:val="num" w:pos="0"/>
+        </w:tabs>
+        <w:ind w:left="0"/>
+        <w:jc w:val="both"/>
+        <w:rPr>
+          <w:sz w:val="24"/>
+          <w:szCs w:val="24"/>
+        </w:rPr>
+      </w:pPr>
+      <w:r>
+        <w:rPr>
+          <w:b/>
+          <w:bCs/>
+          <w:sz w:val="24"/>
+          <w:szCs w:val="24"/>
+        </w:rPr>
+        <w:t>Análisis Visual (Power BI):</w:t>
+      </w:r>
+      <w:r>
+        <w:rPr>
+          <w:sz w:val="24"/>
+          <w:szCs w:val="24"/>
+        </w:rPr>
+        <w:t xml:space="preserve"> Un archivo .</w:t>
+      </w:r>
+      <w:proofErr w:type="spellStart"/>
+      <w:r>
+        <w:rPr>
+          <w:sz w:val="24"/>
+          <w:szCs w:val="24"/>
+        </w:rPr>
+        <w:t>pbix</w:t>
+      </w:r>
+      <w:proofErr w:type="spellEnd"/>
+      <w:r>
+        <w:rPr>
+          <w:sz w:val="24"/>
+          <w:szCs w:val="24"/>
+        </w:rPr>
+        <w:t xml:space="preserve"> (o un documento con capturas de pantalla detalladas si hay restricciones de software) donde conecten su base de datos a Power BI y diseñen un </w:t>
+      </w:r>
+      <w:proofErr w:type="spellStart"/>
+      <w:r>
+        <w:rPr>
+          <w:i/>
+          <w:iCs/>
+          <w:sz w:val="24"/>
+          <w:szCs w:val="24"/>
+        </w:rPr>
+        <w:t>Dashboard</w:t>
+      </w:r>
+      <w:proofErr w:type="spellEnd"/>
+      <w:r>
+        <w:rPr>
+          <w:sz w:val="24"/>
+          <w:szCs w:val="24"/>
+        </w:rPr>
+        <w:t xml:space="preserve"> básico con al menos 3 gráficas que aporten valor a la toma de decisiones del proyecto.</w:t>
       </w:r>
     </w:p>
     <w:p>
@@ -670,91 +1350,203 @@
         <w:pStyle w:val="Prrafodelista"/>
         <w:numPr>
           <w:ilvl w:val="0"/>
-          <w:numId w:val="9"/>
+          <w:numId w:val="18"/>
         </w:numPr>
-        <w:rPr>
-          <w:sz w:val="24"/>
-          <w:szCs w:val="24"/>
-        </w:rPr>
-      </w:pPr>
-      <w:r>
-        <w:rPr>
-          <w:sz w:val="24"/>
-          <w:szCs w:val="24"/>
-        </w:rPr>
-        <w:t xml:space="preserve">Tener un </w:t>
-      </w:r>
-      <w:proofErr w:type="spellStart"/>
-      <w:r>
-        <w:rPr>
-          <w:sz w:val="24"/>
-          <w:szCs w:val="24"/>
-        </w:rPr>
-        <w:t>query</w:t>
-      </w:r>
-      <w:proofErr w:type="spellEnd"/>
-      <w:r>
-        <w:rPr>
-          <w:sz w:val="24"/>
-          <w:szCs w:val="24"/>
-        </w:rPr>
-        <w:t xml:space="preserve"> con recuperación de datos y columnas calculadas.</w:t>
+        <w:tabs>
+          <w:tab w:val="clear" w:pos="720"/>
+          <w:tab w:val="num" w:pos="0"/>
+        </w:tabs>
+        <w:ind w:left="0"/>
+        <w:jc w:val="both"/>
+        <w:rPr>
+          <w:sz w:val="24"/>
+          <w:szCs w:val="24"/>
+        </w:rPr>
+      </w:pPr>
+      <w:r>
+        <w:rPr>
+          <w:b/>
+          <w:bCs/>
+          <w:sz w:val="24"/>
+          <w:szCs w:val="24"/>
+        </w:rPr>
+        <w:t>Documento de Integración (Archivo README.md):</w:t>
+      </w:r>
+      <w:r>
+        <w:rPr>
+          <w:sz w:val="24"/>
+          <w:szCs w:val="24"/>
+        </w:rPr>
+        <w:t xml:space="preserve"> Dado que estamos en el Nivel 1 (</w:t>
+      </w:r>
+      <w:proofErr w:type="gramStart"/>
+      <w:r>
+        <w:rPr>
+          <w:sz w:val="24"/>
+          <w:szCs w:val="24"/>
+        </w:rPr>
+        <w:t>relacionado</w:t>
+      </w:r>
+      <w:proofErr w:type="gramEnd"/>
+      <w:r>
+        <w:rPr>
+          <w:sz w:val="24"/>
+          <w:szCs w:val="24"/>
+        </w:rPr>
+        <w:t xml:space="preserve"> pero no conectado técnicamente), este documento explicará conceptualmente cómo convive esta base de datos con los otros dos submódulos.</w:t>
       </w:r>
     </w:p>
     <w:p>
       <w:pPr>
         <w:pStyle w:val="Prrafodelista"/>
         <w:numPr>
-          <w:ilvl w:val="0"/>
-          <w:numId w:val="9"/>
+          <w:ilvl w:val="1"/>
+          <w:numId w:val="18"/>
         </w:numPr>
-        <w:rPr>
-          <w:sz w:val="24"/>
-          <w:szCs w:val="24"/>
-        </w:rPr>
-      </w:pPr>
-      <w:r>
-        <w:rPr>
-          <w:sz w:val="24"/>
-          <w:szCs w:val="24"/>
-        </w:rPr>
-        <w:t>Script de la base de datos implementando procedimientos almacenado.</w:t>
-      </w:r>
-      <w:r>
-        <w:rPr>
-          <w:sz w:val="24"/>
-          <w:szCs w:val="24"/>
-        </w:rPr>
-        <w:t xml:space="preserve"> Al menos uno por integrante.</w:t>
+        <w:tabs>
+          <w:tab w:val="clear" w:pos="1440"/>
+          <w:tab w:val="num" w:pos="720"/>
+        </w:tabs>
+        <w:ind w:left="720"/>
+        <w:jc w:val="both"/>
+        <w:rPr>
+          <w:sz w:val="24"/>
+          <w:szCs w:val="24"/>
+        </w:rPr>
+      </w:pPr>
+      <w:r>
+        <w:rPr>
+          <w:i/>
+          <w:iCs/>
+          <w:sz w:val="24"/>
+          <w:szCs w:val="24"/>
+        </w:rPr>
+        <w:t xml:space="preserve">Estructura del </w:t>
+      </w:r>
+      <w:proofErr w:type="spellStart"/>
+      <w:r>
+        <w:rPr>
+          <w:i/>
+          <w:iCs/>
+          <w:sz w:val="24"/>
+          <w:szCs w:val="24"/>
+        </w:rPr>
+        <w:t>Readme</w:t>
+      </w:r>
+      <w:proofErr w:type="spellEnd"/>
+      <w:r>
+        <w:rPr>
+          <w:i/>
+          <w:iCs/>
+          <w:sz w:val="24"/>
+          <w:szCs w:val="24"/>
+        </w:rPr>
+        <w:t>:</w:t>
+      </w:r>
+      <w:r>
+        <w:rPr>
+          <w:sz w:val="24"/>
+          <w:szCs w:val="24"/>
+        </w:rPr>
+        <w:t xml:space="preserve"> * Descripción técnica de la BD (Motor usado, cantidad de tablas).</w:t>
       </w:r>
     </w:p>
     <w:p>
       <w:pPr>
         <w:pStyle w:val="Prrafodelista"/>
-        <w:rPr>
-          <w:sz w:val="24"/>
-          <w:szCs w:val="24"/>
-        </w:rPr>
-      </w:pPr>
-    </w:p>
-    <w:p>
-      <w:pPr>
+        <w:numPr>
+          <w:ilvl w:val="2"/>
+          <w:numId w:val="18"/>
+        </w:numPr>
+        <w:tabs>
+          <w:tab w:val="clear" w:pos="2160"/>
+          <w:tab w:val="num" w:pos="1440"/>
+        </w:tabs>
+        <w:ind w:left="1440"/>
+        <w:jc w:val="both"/>
+        <w:rPr>
+          <w:sz w:val="24"/>
+          <w:szCs w:val="24"/>
+        </w:rPr>
+      </w:pPr>
+      <w:r>
+        <w:rPr>
+          <w:sz w:val="24"/>
+          <w:szCs w:val="24"/>
+        </w:rPr>
+        <w:t>Diccionario de datos básico.</w:t>
+      </w:r>
+    </w:p>
+    <w:p>
+      <w:pPr>
+        <w:pStyle w:val="Prrafodelista"/>
+        <w:numPr>
+          <w:ilvl w:val="2"/>
+          <w:numId w:val="18"/>
+        </w:numPr>
+        <w:tabs>
+          <w:tab w:val="clear" w:pos="2160"/>
+          <w:tab w:val="num" w:pos="1440"/>
+        </w:tabs>
+        <w:ind w:left="1440"/>
+        <w:jc w:val="both"/>
+        <w:rPr>
+          <w:sz w:val="24"/>
+          <w:szCs w:val="24"/>
+        </w:rPr>
+      </w:pPr>
+      <w:r>
         <w:rPr>
           <w:b/>
           <w:bCs/>
           <w:sz w:val="24"/>
           <w:szCs w:val="24"/>
         </w:rPr>
-      </w:pPr>
-      <w:r>
+        <w:t>Explicación de relación:</w:t>
+      </w:r>
+      <w:r>
+        <w:rPr>
+          <w:sz w:val="24"/>
+          <w:szCs w:val="24"/>
+        </w:rPr>
+        <w:t xml:space="preserve"> Deben redactar textualmente cómo los submódulos se relacionan, si las clases se relacionan con las tablas, si las vistas del </w:t>
+      </w:r>
+      <w:proofErr w:type="spellStart"/>
+      <w:r>
+        <w:rPr>
+          <w:sz w:val="24"/>
+          <w:szCs w:val="24"/>
+        </w:rPr>
+        <w:t>front</w:t>
+      </w:r>
+      <w:proofErr w:type="spellEnd"/>
+      <w:r>
+        <w:rPr>
+          <w:sz w:val="24"/>
+          <w:szCs w:val="24"/>
+        </w:rPr>
+        <w:t xml:space="preserve"> sirven para la lógica implementada.</w:t>
+      </w:r>
+    </w:p>
+    <w:p>
+      <w:pPr>
+        <w:jc w:val="both"/>
+        <w:rPr>
+          <w:sz w:val="24"/>
+          <w:szCs w:val="24"/>
+        </w:rPr>
+      </w:pPr>
+    </w:p>
+    <w:p>
+      <w:pPr>
+        <w:jc w:val="both"/>
         <w:rPr>
           <w:b/>
           <w:bCs/>
           <w:sz w:val="24"/>
           <w:szCs w:val="24"/>
         </w:rPr>
-        <w:t>Producto Final del Submódulo:</w:t>
-      </w:r>
+      </w:pPr>
       <w:r>
         <w:rPr>
           <w:b/>
@@ -762,445 +1554,12 @@
           <w:sz w:val="24"/>
           <w:szCs w:val="24"/>
         </w:rPr>
-        <w:t xml:space="preserve"> </w:t>
-      </w:r>
-      <w:r>
-        <w:rPr>
-          <w:b/>
-          <w:bCs/>
-          <w:sz w:val="24"/>
-          <w:szCs w:val="24"/>
-        </w:rPr>
-        <w:t>Base de datos en SQL Server estructurada con integridad referencial y consultas optimizadas.</w:t>
-      </w:r>
-    </w:p>
-    <w:p>
-      <w:pPr>
-        <w:rPr>
-          <w:b/>
-          <w:bCs/>
-          <w:sz w:val="24"/>
-          <w:szCs w:val="24"/>
-        </w:rPr>
-      </w:pPr>
-      <w:r>
-        <w:rPr>
-          <w:b/>
-          <w:bCs/>
-          <w:sz w:val="24"/>
-          <w:szCs w:val="24"/>
-        </w:rPr>
-        <w:lastRenderedPageBreak/>
-        <w:t>Producto Final - Proyecto Integrador</w:t>
-      </w:r>
-    </w:p>
-    <w:p>
-      <w:pPr>
-        <w:rPr>
-          <w:sz w:val="24"/>
-          <w:szCs w:val="24"/>
-        </w:rPr>
-      </w:pPr>
-      <w:r>
-        <w:rPr>
-          <w:sz w:val="24"/>
-          <w:szCs w:val="24"/>
-        </w:rPr>
-        <w:t xml:space="preserve">La entrega final consistirá en una Plataforma de Gestión </w:t>
-      </w:r>
-      <w:r>
-        <w:rPr>
-          <w:sz w:val="24"/>
-          <w:szCs w:val="24"/>
-        </w:rPr>
-        <w:t xml:space="preserve">del proyecto elegido </w:t>
-      </w:r>
-      <w:r>
-        <w:rPr>
-          <w:sz w:val="24"/>
-          <w:szCs w:val="24"/>
-        </w:rPr>
-        <w:t>que cumpla las siguientes características:</w:t>
-      </w:r>
-    </w:p>
-    <w:p>
-      <w:pPr>
-        <w:rPr>
-          <w:sz w:val="24"/>
-          <w:szCs w:val="24"/>
-        </w:rPr>
-      </w:pPr>
-    </w:p>
-    <w:p>
-      <w:pPr>
-        <w:pStyle w:val="Prrafodelista"/>
-        <w:numPr>
-          <w:ilvl w:val="0"/>
-          <w:numId w:val="12"/>
-        </w:numPr>
-        <w:rPr>
-          <w:sz w:val="24"/>
-          <w:szCs w:val="24"/>
-        </w:rPr>
-      </w:pPr>
-      <w:proofErr w:type="spellStart"/>
-      <w:r>
-        <w:rPr>
-          <w:sz w:val="24"/>
-          <w:szCs w:val="24"/>
-        </w:rPr>
-        <w:t>Logica</w:t>
-      </w:r>
-      <w:proofErr w:type="spellEnd"/>
-      <w:r>
-        <w:rPr>
-          <w:sz w:val="24"/>
-          <w:szCs w:val="24"/>
-        </w:rPr>
-        <w:t xml:space="preserve">: </w:t>
-      </w:r>
-      <w:r>
-        <w:rPr>
-          <w:sz w:val="24"/>
-          <w:szCs w:val="24"/>
-        </w:rPr>
-        <w:t>Variables clave identificadas y correctamente gestionadas en la lógica del sistema</w:t>
-      </w:r>
-    </w:p>
-    <w:p>
-      <w:pPr>
-        <w:pStyle w:val="Prrafodelista"/>
-        <w:numPr>
-          <w:ilvl w:val="0"/>
-          <w:numId w:val="12"/>
-        </w:numPr>
-        <w:rPr>
-          <w:sz w:val="24"/>
-          <w:szCs w:val="24"/>
-        </w:rPr>
-      </w:pPr>
-      <w:r>
-        <w:rPr>
-          <w:sz w:val="24"/>
-          <w:szCs w:val="24"/>
-        </w:rPr>
-        <w:t xml:space="preserve">Front: Interfaz </w:t>
-      </w:r>
-      <w:r>
-        <w:rPr>
-          <w:sz w:val="24"/>
-          <w:szCs w:val="24"/>
-        </w:rPr>
-        <w:t xml:space="preserve">desarrollada en HTML con estilos </w:t>
-      </w:r>
-      <w:proofErr w:type="spellStart"/>
-      <w:r>
-        <w:rPr>
-          <w:sz w:val="24"/>
-          <w:szCs w:val="24"/>
-        </w:rPr>
-        <w:t>Css</w:t>
-      </w:r>
-      <w:proofErr w:type="spellEnd"/>
-      <w:r>
-        <w:rPr>
-          <w:sz w:val="24"/>
-          <w:szCs w:val="24"/>
-        </w:rPr>
-        <w:t xml:space="preserve">, de preferencia a través de un </w:t>
-      </w:r>
-      <w:proofErr w:type="spellStart"/>
-      <w:r>
-        <w:rPr>
-          <w:sz w:val="24"/>
-          <w:szCs w:val="24"/>
-        </w:rPr>
-        <w:t>framework</w:t>
-      </w:r>
-      <w:proofErr w:type="spellEnd"/>
-      <w:r>
-        <w:rPr>
-          <w:sz w:val="24"/>
-          <w:szCs w:val="24"/>
-        </w:rPr>
-        <w:t xml:space="preserve"> (</w:t>
-      </w:r>
-      <w:proofErr w:type="spellStart"/>
-      <w:r>
-        <w:rPr>
-          <w:sz w:val="24"/>
-          <w:szCs w:val="24"/>
-        </w:rPr>
-        <w:t>tailwind</w:t>
-      </w:r>
-      <w:proofErr w:type="spellEnd"/>
-      <w:r>
-        <w:rPr>
-          <w:sz w:val="24"/>
-          <w:szCs w:val="24"/>
-        </w:rPr>
-        <w:t xml:space="preserve"> o</w:t>
-      </w:r>
-      <w:r>
-        <w:rPr>
-          <w:sz w:val="24"/>
-          <w:szCs w:val="24"/>
-        </w:rPr>
-        <w:t xml:space="preserve"> </w:t>
-      </w:r>
-      <w:r>
-        <w:rPr>
-          <w:sz w:val="24"/>
-          <w:szCs w:val="24"/>
-        </w:rPr>
-        <w:t>Bootstrap), con validación de formularios.</w:t>
-      </w:r>
-    </w:p>
-    <w:p>
-      <w:pPr>
-        <w:pStyle w:val="Prrafodelista"/>
-        <w:numPr>
-          <w:ilvl w:val="0"/>
-          <w:numId w:val="12"/>
-        </w:numPr>
-        <w:rPr>
-          <w:sz w:val="24"/>
-          <w:szCs w:val="24"/>
-        </w:rPr>
-      </w:pPr>
-      <w:r>
-        <w:rPr>
-          <w:sz w:val="24"/>
-          <w:szCs w:val="24"/>
-        </w:rPr>
-        <w:t>Base de Datos</w:t>
-      </w:r>
-      <w:r>
-        <w:rPr>
-          <w:sz w:val="24"/>
-          <w:szCs w:val="24"/>
-        </w:rPr>
-        <w:t xml:space="preserve">: </w:t>
-      </w:r>
-      <w:r>
-        <w:rPr>
-          <w:sz w:val="24"/>
-          <w:szCs w:val="24"/>
-        </w:rPr>
-        <w:t>Modelo relacional y base de datos creada a través de SQL y sus procedimientos almacenados</w:t>
-      </w:r>
-      <w:r>
-        <w:rPr>
-          <w:sz w:val="24"/>
-          <w:szCs w:val="24"/>
-        </w:rPr>
-        <w:t>.</w:t>
-      </w:r>
-    </w:p>
-    <w:p>
-      <w:pPr>
-        <w:pStyle w:val="Prrafodelista"/>
-        <w:numPr>
-          <w:ilvl w:val="0"/>
-          <w:numId w:val="12"/>
-        </w:numPr>
-        <w:rPr>
-          <w:sz w:val="24"/>
-          <w:szCs w:val="24"/>
-        </w:rPr>
-      </w:pPr>
-      <w:r>
-        <w:rPr>
-          <w:sz w:val="24"/>
-          <w:szCs w:val="24"/>
-        </w:rPr>
-        <w:t xml:space="preserve">Repositorio en GitHub: El proyecto deberá seguir la metodología </w:t>
-      </w:r>
-      <w:proofErr w:type="spellStart"/>
-      <w:r>
-        <w:rPr>
-          <w:sz w:val="24"/>
-          <w:szCs w:val="24"/>
-        </w:rPr>
-        <w:t>Gitflow</w:t>
-      </w:r>
-      <w:proofErr w:type="spellEnd"/>
-      <w:r>
-        <w:rPr>
-          <w:sz w:val="24"/>
-          <w:szCs w:val="24"/>
-        </w:rPr>
-        <w:t>, garantizando una correcta gestión del código fuente.</w:t>
-      </w:r>
-    </w:p>
-    <w:p>
-      <w:pPr>
-        <w:rPr>
-          <w:sz w:val="24"/>
-          <w:szCs w:val="24"/>
-        </w:rPr>
-      </w:pPr>
-    </w:p>
-    <w:p>
-      <w:pPr>
-        <w:rPr>
-          <w:b/>
-          <w:bCs/>
-          <w:sz w:val="24"/>
-          <w:szCs w:val="24"/>
-        </w:rPr>
-      </w:pPr>
-      <w:r>
-        <w:rPr>
-          <w:b/>
-          <w:bCs/>
-          <w:sz w:val="24"/>
-          <w:szCs w:val="24"/>
-        </w:rPr>
-        <w:t>Requisitos del MVP (Producto Mínimo Viable)</w:t>
-      </w:r>
-    </w:p>
-    <w:p>
-      <w:pPr>
-        <w:rPr>
-          <w:sz w:val="24"/>
-          <w:szCs w:val="24"/>
-        </w:rPr>
-      </w:pPr>
-      <w:r>
-        <w:rPr>
-          <w:sz w:val="24"/>
-          <w:szCs w:val="24"/>
-        </w:rPr>
-        <w:t>El MVP deberá incluir:</w:t>
-      </w:r>
-    </w:p>
-    <w:p>
-      <w:pPr>
-        <w:pStyle w:val="Prrafodelista"/>
-        <w:numPr>
-          <w:ilvl w:val="0"/>
-          <w:numId w:val="14"/>
-        </w:numPr>
-        <w:rPr>
-          <w:sz w:val="24"/>
-          <w:szCs w:val="24"/>
-        </w:rPr>
-      </w:pPr>
-      <w:r>
-        <w:rPr>
-          <w:sz w:val="24"/>
-          <w:szCs w:val="24"/>
-        </w:rPr>
-        <w:t>Registro y consulta de estudiantes, asignaturas y calificaciones.</w:t>
-      </w:r>
-    </w:p>
-    <w:p>
-      <w:pPr>
-        <w:pStyle w:val="Prrafodelista"/>
-        <w:numPr>
-          <w:ilvl w:val="0"/>
-          <w:numId w:val="14"/>
-        </w:numPr>
-        <w:rPr>
-          <w:sz w:val="24"/>
-          <w:szCs w:val="24"/>
-        </w:rPr>
-      </w:pPr>
-      <w:r>
-        <w:rPr>
-          <w:sz w:val="24"/>
-          <w:szCs w:val="24"/>
-        </w:rPr>
-        <w:t>Pagina web con formularios que permita el registro e impresión de información clave.</w:t>
-      </w:r>
-    </w:p>
-    <w:p>
-      <w:pPr>
-        <w:pStyle w:val="Prrafodelista"/>
-        <w:numPr>
-          <w:ilvl w:val="0"/>
-          <w:numId w:val="14"/>
-        </w:numPr>
-        <w:rPr>
-          <w:sz w:val="24"/>
-          <w:szCs w:val="24"/>
-        </w:rPr>
-      </w:pPr>
-      <w:r>
-        <w:rPr>
-          <w:sz w:val="24"/>
-          <w:szCs w:val="24"/>
-        </w:rPr>
-        <w:t xml:space="preserve">El código debe estar almacenado en </w:t>
-      </w:r>
-      <w:proofErr w:type="spellStart"/>
-      <w:r>
-        <w:rPr>
-          <w:sz w:val="24"/>
-          <w:szCs w:val="24"/>
-        </w:rPr>
-        <w:t>Github</w:t>
-      </w:r>
-      <w:proofErr w:type="spellEnd"/>
-      <w:r>
-        <w:rPr>
-          <w:sz w:val="24"/>
-          <w:szCs w:val="24"/>
-        </w:rPr>
-        <w:t xml:space="preserve"> para el manejo de versiones</w:t>
-      </w:r>
-    </w:p>
-    <w:p>
-      <w:pPr>
-        <w:pStyle w:val="Prrafodelista"/>
-        <w:numPr>
-          <w:ilvl w:val="0"/>
-          <w:numId w:val="14"/>
-        </w:numPr>
-        <w:rPr>
-          <w:sz w:val="24"/>
-          <w:szCs w:val="24"/>
-        </w:rPr>
-      </w:pPr>
-      <w:r>
-        <w:rPr>
-          <w:sz w:val="24"/>
-          <w:szCs w:val="24"/>
-        </w:rPr>
-        <w:t>Base de datos que permita registrar la información de las variables claves.</w:t>
-      </w:r>
-    </w:p>
-    <w:p>
-      <w:pPr>
-        <w:pStyle w:val="Prrafodelista"/>
-        <w:rPr>
-          <w:sz w:val="24"/>
-          <w:szCs w:val="24"/>
-        </w:rPr>
-      </w:pPr>
-    </w:p>
-    <w:p>
-      <w:pPr>
-        <w:rPr>
-          <w:b/>
-          <w:bCs/>
-          <w:sz w:val="24"/>
-          <w:szCs w:val="24"/>
-        </w:rPr>
-      </w:pPr>
-      <w:r>
-        <w:rPr>
-          <w:b/>
-          <w:bCs/>
-          <w:sz w:val="24"/>
-          <w:szCs w:val="24"/>
-        </w:rPr>
         <w:t>Evaluación</w:t>
       </w:r>
     </w:p>
     <w:p>
       <w:pPr>
+        <w:jc w:val="both"/>
         <w:rPr>
           <w:sz w:val="24"/>
           <w:szCs w:val="24"/>
@@ -1221,6 +1580,7 @@
           <w:ilvl w:val="0"/>
           <w:numId w:val="15"/>
         </w:numPr>
+        <w:jc w:val="both"/>
         <w:rPr>
           <w:sz w:val="24"/>
           <w:szCs w:val="24"/>
@@ -1248,33 +1608,18 @@
           <w:ilvl w:val="0"/>
           <w:numId w:val="15"/>
         </w:numPr>
-        <w:rPr>
-          <w:sz w:val="24"/>
-          <w:szCs w:val="24"/>
-        </w:rPr>
-      </w:pPr>
-      <w:r>
-        <w:rPr>
-          <w:sz w:val="24"/>
-          <w:szCs w:val="24"/>
-        </w:rPr>
-        <w:t xml:space="preserve">Estructuración del proyecto siguiendo la metodología </w:t>
-      </w:r>
-      <w:proofErr w:type="spellStart"/>
-      <w:r>
-        <w:rPr>
-          <w:sz w:val="24"/>
-          <w:szCs w:val="24"/>
-        </w:rPr>
-        <w:t>Gitflow</w:t>
-      </w:r>
-      <w:proofErr w:type="spellEnd"/>
-      <w:r>
-        <w:rPr>
-          <w:sz w:val="24"/>
-          <w:szCs w:val="24"/>
-        </w:rPr>
-        <w:t>.</w:t>
+        <w:jc w:val="both"/>
+        <w:rPr>
+          <w:sz w:val="24"/>
+          <w:szCs w:val="24"/>
+        </w:rPr>
+      </w:pPr>
+      <w:r>
+        <w:rPr>
+          <w:sz w:val="24"/>
+          <w:szCs w:val="24"/>
+        </w:rPr>
+        <w:t>Estructuración del proyecto siguiendo la metodología Git</w:t>
       </w:r>
     </w:p>
     <w:p>
@@ -1284,6 +1629,7 @@
           <w:ilvl w:val="0"/>
           <w:numId w:val="15"/>
         </w:numPr>
+        <w:jc w:val="both"/>
         <w:rPr>
           <w:sz w:val="24"/>
           <w:szCs w:val="24"/>
@@ -1304,6 +1650,7 @@
           <w:ilvl w:val="0"/>
           <w:numId w:val="15"/>
         </w:numPr>
+        <w:jc w:val="both"/>
         <w:rPr>
           <w:sz w:val="24"/>
           <w:szCs w:val="24"/>
@@ -1347,6 +1694,7 @@
           <w:ilvl w:val="0"/>
           <w:numId w:val="15"/>
         </w:numPr>
+        <w:jc w:val="both"/>
         <w:rPr>
           <w:sz w:val="24"/>
           <w:szCs w:val="24"/>
@@ -1422,6 +1770,7 @@
           <w:ilvl w:val="0"/>
           <w:numId w:val="15"/>
         </w:numPr>
+        <w:jc w:val="both"/>
         <w:rPr>
           <w:sz w:val="24"/>
           <w:szCs w:val="24"/>
@@ -1453,14 +1802,16 @@
     </w:p>
     <w:p>
       <w:pPr>
-        <w:rPr>
-          <w:sz w:val="24"/>
-          <w:szCs w:val="24"/>
-        </w:rPr>
-      </w:pPr>
-    </w:p>
-    <w:p>
-      <w:pPr>
+        <w:jc w:val="both"/>
+        <w:rPr>
+          <w:sz w:val="24"/>
+          <w:szCs w:val="24"/>
+        </w:rPr>
+      </w:pPr>
+    </w:p>
+    <w:p>
+      <w:pPr>
+        <w:jc w:val="both"/>
         <w:rPr>
           <w:sz w:val="24"/>
           <w:szCs w:val="24"/>
@@ -1470,6 +1821,7 @@
     <w:p>
       <w:pPr>
         <w:spacing w:after="0"/>
+        <w:jc w:val="both"/>
         <w:rPr>
           <w:b/>
           <w:bCs/>
@@ -1481,6 +1833,7 @@
     <w:p>
       <w:pPr>
         <w:spacing w:after="0"/>
+        <w:jc w:val="both"/>
         <w:rPr>
           <w:b/>
           <w:bCs/>
@@ -1553,6 +1906,7 @@
           <w:p>
             <w:pPr>
               <w:spacing w:after="0" w:line="240" w:lineRule="auto"/>
+              <w:jc w:val="both"/>
               <w:rPr>
                 <w:rFonts w:ascii="Aptos Narrow" w:eastAsia="Times New Roman" w:hAnsi="Aptos Narrow" w:cs="Times New Roman"/>
                 <w:color w:val="000000"/>
@@ -1588,6 +1942,7 @@
           <w:p>
             <w:pPr>
               <w:spacing w:after="0" w:line="240" w:lineRule="auto"/>
+              <w:jc w:val="both"/>
               <w:rPr>
                 <w:rFonts w:ascii="Aptos Narrow" w:eastAsia="Times New Roman" w:hAnsi="Aptos Narrow" w:cs="Times New Roman"/>
                 <w:color w:val="000000"/>
@@ -1629,6 +1984,7 @@
           <w:p>
             <w:pPr>
               <w:spacing w:after="0" w:line="240" w:lineRule="auto"/>
+              <w:jc w:val="both"/>
               <w:rPr>
                 <w:rFonts w:ascii="Aptos Narrow" w:eastAsia="Times New Roman" w:hAnsi="Aptos Narrow" w:cs="Times New Roman"/>
                 <w:color w:val="000000"/>
@@ -1654,6 +2010,7 @@
           <w:p>
             <w:pPr>
               <w:spacing w:after="0" w:line="240" w:lineRule="auto"/>
+              <w:jc w:val="both"/>
               <w:rPr>
                 <w:rFonts w:ascii="Aptos Narrow" w:eastAsia="Times New Roman" w:hAnsi="Aptos Narrow" w:cs="Times New Roman"/>
                 <w:color w:val="000000"/>
@@ -1695,6 +2052,7 @@
           <w:p>
             <w:pPr>
               <w:spacing w:after="0" w:line="240" w:lineRule="auto"/>
+              <w:jc w:val="both"/>
               <w:rPr>
                 <w:rFonts w:ascii="Aptos Narrow" w:eastAsia="Times New Roman" w:hAnsi="Aptos Narrow" w:cs="Times New Roman"/>
                 <w:color w:val="000000"/>
@@ -1720,6 +2078,7 @@
           <w:p>
             <w:pPr>
               <w:spacing w:after="0" w:line="240" w:lineRule="auto"/>
+              <w:jc w:val="both"/>
               <w:rPr>
                 <w:rFonts w:ascii="Aptos Narrow" w:eastAsia="Times New Roman" w:hAnsi="Aptos Narrow" w:cs="Times New Roman"/>
                 <w:color w:val="000000"/>
@@ -1760,6 +2119,7 @@
           <w:p>
             <w:pPr>
               <w:spacing w:after="0" w:line="240" w:lineRule="auto"/>
+              <w:jc w:val="both"/>
               <w:rPr>
                 <w:rFonts w:ascii="Arial" w:eastAsia="Times New Roman" w:hAnsi="Arial" w:cs="Arial"/>
                 <w:color w:val="000000"/>
@@ -1799,6 +2159,7 @@
           <w:p>
             <w:pPr>
               <w:spacing w:after="0" w:line="240" w:lineRule="auto"/>
+              <w:jc w:val="both"/>
               <w:rPr>
                 <w:rFonts w:ascii="Arial" w:eastAsia="Times New Roman" w:hAnsi="Arial" w:cs="Arial"/>
                 <w:color w:val="000000"/>
@@ -1906,6 +2267,7 @@
           <w:p>
             <w:pPr>
               <w:spacing w:after="0" w:line="240" w:lineRule="auto"/>
+              <w:jc w:val="both"/>
               <w:rPr>
                 <w:rFonts w:ascii="Arial" w:eastAsia="Times New Roman" w:hAnsi="Arial" w:cs="Arial"/>
                 <w:color w:val="000000"/>
@@ -1945,6 +2307,7 @@
           <w:p>
             <w:pPr>
               <w:spacing w:after="0" w:line="240" w:lineRule="auto"/>
+              <w:jc w:val="both"/>
               <w:rPr>
                 <w:rFonts w:ascii="Arial" w:eastAsia="Times New Roman" w:hAnsi="Arial" w:cs="Arial"/>
                 <w:color w:val="000000"/>
@@ -2021,6 +2384,7 @@
     <w:p>
       <w:pPr>
         <w:spacing w:after="0"/>
+        <w:jc w:val="both"/>
         <w:rPr>
           <w:sz w:val="24"/>
           <w:szCs w:val="24"/>
@@ -2564,6 +2928,119 @@
     </w:lvl>
   </w:abstractNum>
   <w:abstractNum w:abstractNumId="4" w15:restartNumberingAfterBreak="0">
+    <w:nsid w:val="22277754"/>
+    <w:multiLevelType w:val="multilevel"/>
+    <w:tmpl w:val="4364CC04"/>
+    <w:lvl w:ilvl="0">
+      <w:start w:val="1"/>
+      <w:numFmt w:val="decimal"/>
+      <w:lvlText w:val="%1."/>
+      <w:lvlJc w:val="left"/>
+      <w:pPr>
+        <w:tabs>
+          <w:tab w:val="num" w:pos="720"/>
+        </w:tabs>
+        <w:ind w:left="720" w:hanging="360"/>
+      </w:pPr>
+    </w:lvl>
+    <w:lvl w:ilvl="1" w:tentative="1">
+      <w:start w:val="1"/>
+      <w:numFmt w:val="decimal"/>
+      <w:lvlText w:val="%2."/>
+      <w:lvlJc w:val="left"/>
+      <w:pPr>
+        <w:tabs>
+          <w:tab w:val="num" w:pos="1440"/>
+        </w:tabs>
+        <w:ind w:left="1440" w:hanging="360"/>
+      </w:pPr>
+    </w:lvl>
+    <w:lvl w:ilvl="2" w:tentative="1">
+      <w:start w:val="1"/>
+      <w:numFmt w:val="decimal"/>
+      <w:lvlText w:val="%3."/>
+      <w:lvlJc w:val="left"/>
+      <w:pPr>
+        <w:tabs>
+          <w:tab w:val="num" w:pos="2160"/>
+        </w:tabs>
+        <w:ind w:left="2160" w:hanging="360"/>
+      </w:pPr>
+    </w:lvl>
+    <w:lvl w:ilvl="3" w:tentative="1">
+      <w:start w:val="1"/>
+      <w:numFmt w:val="decimal"/>
+      <w:lvlText w:val="%4."/>
+      <w:lvlJc w:val="left"/>
+      <w:pPr>
+        <w:tabs>
+          <w:tab w:val="num" w:pos="2880"/>
+        </w:tabs>
+        <w:ind w:left="2880" w:hanging="360"/>
+      </w:pPr>
+    </w:lvl>
+    <w:lvl w:ilvl="4" w:tentative="1">
+      <w:start w:val="1"/>
+      <w:numFmt w:val="decimal"/>
+      <w:lvlText w:val="%5."/>
+      <w:lvlJc w:val="left"/>
+      <w:pPr>
+        <w:tabs>
+          <w:tab w:val="num" w:pos="3600"/>
+        </w:tabs>
+        <w:ind w:left="3600" w:hanging="360"/>
+      </w:pPr>
+    </w:lvl>
+    <w:lvl w:ilvl="5" w:tentative="1">
+      <w:start w:val="1"/>
+      <w:numFmt w:val="decimal"/>
+      <w:lvlText w:val="%6."/>
+      <w:lvlJc w:val="left"/>
+      <w:pPr>
+        <w:tabs>
+          <w:tab w:val="num" w:pos="4320"/>
+        </w:tabs>
+        <w:ind w:left="4320" w:hanging="360"/>
+      </w:pPr>
+    </w:lvl>
+    <w:lvl w:ilvl="6" w:tentative="1">
+      <w:start w:val="1"/>
+      <w:numFmt w:val="decimal"/>
+      <w:lvlText w:val="%7."/>
+      <w:lvlJc w:val="left"/>
+      <w:pPr>
+        <w:tabs>
+          <w:tab w:val="num" w:pos="5040"/>
+        </w:tabs>
+        <w:ind w:left="5040" w:hanging="360"/>
+      </w:pPr>
+    </w:lvl>
+    <w:lvl w:ilvl="7" w:tentative="1">
+      <w:start w:val="1"/>
+      <w:numFmt w:val="decimal"/>
+      <w:lvlText w:val="%8."/>
+      <w:lvlJc w:val="left"/>
+      <w:pPr>
+        <w:tabs>
+          <w:tab w:val="num" w:pos="5760"/>
+        </w:tabs>
+        <w:ind w:left="5760" w:hanging="360"/>
+      </w:pPr>
+    </w:lvl>
+    <w:lvl w:ilvl="8" w:tentative="1">
+      <w:start w:val="1"/>
+      <w:numFmt w:val="decimal"/>
+      <w:lvlText w:val="%9."/>
+      <w:lvlJc w:val="left"/>
+      <w:pPr>
+        <w:tabs>
+          <w:tab w:val="num" w:pos="6480"/>
+        </w:tabs>
+        <w:ind w:left="6480" w:hanging="360"/>
+      </w:pPr>
+    </w:lvl>
+  </w:abstractNum>
+  <w:abstractNum w:abstractNumId="5" w15:restartNumberingAfterBreak="0">
     <w:nsid w:val="27B03AEA"/>
     <w:multiLevelType w:val="multilevel"/>
     <w:tmpl w:val="DA42C5E8"/>
@@ -2712,7 +3189,7 @@
       </w:rPr>
     </w:lvl>
   </w:abstractNum>
-  <w:abstractNum w:abstractNumId="5" w15:restartNumberingAfterBreak="0">
+  <w:abstractNum w:abstractNumId="6" w15:restartNumberingAfterBreak="0">
     <w:nsid w:val="32B74DF7"/>
     <w:multiLevelType w:val="multilevel"/>
     <w:tmpl w:val="73A4C556"/>
@@ -2861,7 +3338,7 @@
       </w:rPr>
     </w:lvl>
   </w:abstractNum>
-  <w:abstractNum w:abstractNumId="6" w15:restartNumberingAfterBreak="0">
+  <w:abstractNum w:abstractNumId="7" w15:restartNumberingAfterBreak="0">
     <w:nsid w:val="3512215A"/>
     <w:multiLevelType w:val="hybridMultilevel"/>
     <w:tmpl w:val="7EA02F2A"/>
@@ -2974,7 +3451,7 @@
       </w:rPr>
     </w:lvl>
   </w:abstractNum>
-  <w:abstractNum w:abstractNumId="7" w15:restartNumberingAfterBreak="0">
+  <w:abstractNum w:abstractNumId="8" w15:restartNumberingAfterBreak="0">
     <w:nsid w:val="361F0153"/>
     <w:multiLevelType w:val="multilevel"/>
     <w:tmpl w:val="ED124E20"/>
@@ -3123,7 +3600,7 @@
       </w:rPr>
     </w:lvl>
   </w:abstractNum>
-  <w:abstractNum w:abstractNumId="8" w15:restartNumberingAfterBreak="0">
+  <w:abstractNum w:abstractNumId="9" w15:restartNumberingAfterBreak="0">
     <w:nsid w:val="36BE563B"/>
     <w:multiLevelType w:val="hybridMultilevel"/>
     <w:tmpl w:val="BF68AF6E"/>
@@ -3236,7 +3713,7 @@
       </w:rPr>
     </w:lvl>
   </w:abstractNum>
-  <w:abstractNum w:abstractNumId="9" w15:restartNumberingAfterBreak="0">
+  <w:abstractNum w:abstractNumId="10" w15:restartNumberingAfterBreak="0">
     <w:nsid w:val="3CC3561C"/>
     <w:multiLevelType w:val="multilevel"/>
     <w:tmpl w:val="80BABE7A"/>
@@ -3385,7 +3862,128 @@
       </w:rPr>
     </w:lvl>
   </w:abstractNum>
-  <w:abstractNum w:abstractNumId="10" w15:restartNumberingAfterBreak="0">
+  <w:abstractNum w:abstractNumId="11" w15:restartNumberingAfterBreak="0">
+    <w:nsid w:val="422265C2"/>
+    <w:multiLevelType w:val="multilevel"/>
+    <w:tmpl w:val="37F87AE8"/>
+    <w:lvl w:ilvl="0">
+      <w:start w:val="1"/>
+      <w:numFmt w:val="decimal"/>
+      <w:lvlText w:val="%1."/>
+      <w:lvlJc w:val="left"/>
+      <w:pPr>
+        <w:tabs>
+          <w:tab w:val="num" w:pos="720"/>
+        </w:tabs>
+        <w:ind w:left="720" w:hanging="360"/>
+      </w:pPr>
+    </w:lvl>
+    <w:lvl w:ilvl="1">
+      <w:start w:val="1"/>
+      <w:numFmt w:val="bullet"/>
+      <w:lvlText w:val="o"/>
+      <w:lvlJc w:val="left"/>
+      <w:pPr>
+        <w:tabs>
+          <w:tab w:val="num" w:pos="1440"/>
+        </w:tabs>
+        <w:ind w:left="1440" w:hanging="360"/>
+      </w:pPr>
+      <w:rPr>
+        <w:rFonts w:ascii="Courier New" w:hAnsi="Courier New" w:hint="default"/>
+        <w:sz w:val="20"/>
+      </w:rPr>
+    </w:lvl>
+    <w:lvl w:ilvl="2">
+      <w:start w:val="1"/>
+      <w:numFmt w:val="bullet"/>
+      <w:lvlText w:val=""/>
+      <w:lvlJc w:val="left"/>
+      <w:pPr>
+        <w:tabs>
+          <w:tab w:val="num" w:pos="2160"/>
+        </w:tabs>
+        <w:ind w:left="2160" w:hanging="360"/>
+      </w:pPr>
+      <w:rPr>
+        <w:rFonts w:ascii="Wingdings" w:hAnsi="Wingdings" w:hint="default"/>
+        <w:sz w:val="20"/>
+      </w:rPr>
+    </w:lvl>
+    <w:lvl w:ilvl="3" w:tentative="1">
+      <w:start w:val="1"/>
+      <w:numFmt w:val="decimal"/>
+      <w:lvlText w:val="%4."/>
+      <w:lvlJc w:val="left"/>
+      <w:pPr>
+        <w:tabs>
+          <w:tab w:val="num" w:pos="2880"/>
+        </w:tabs>
+        <w:ind w:left="2880" w:hanging="360"/>
+      </w:pPr>
+    </w:lvl>
+    <w:lvl w:ilvl="4" w:tentative="1">
+      <w:start w:val="1"/>
+      <w:numFmt w:val="decimal"/>
+      <w:lvlText w:val="%5."/>
+      <w:lvlJc w:val="left"/>
+      <w:pPr>
+        <w:tabs>
+          <w:tab w:val="num" w:pos="3600"/>
+        </w:tabs>
+        <w:ind w:left="3600" w:hanging="360"/>
+      </w:pPr>
+    </w:lvl>
+    <w:lvl w:ilvl="5" w:tentative="1">
+      <w:start w:val="1"/>
+      <w:numFmt w:val="decimal"/>
+      <w:lvlText w:val="%6."/>
+      <w:lvlJc w:val="left"/>
+      <w:pPr>
+        <w:tabs>
+          <w:tab w:val="num" w:pos="4320"/>
+        </w:tabs>
+        <w:ind w:left="4320" w:hanging="360"/>
+      </w:pPr>
+    </w:lvl>
+    <w:lvl w:ilvl="6" w:tentative="1">
+      <w:start w:val="1"/>
+      <w:numFmt w:val="decimal"/>
+      <w:lvlText w:val="%7."/>
+      <w:lvlJc w:val="left"/>
+      <w:pPr>
+        <w:tabs>
+          <w:tab w:val="num" w:pos="5040"/>
+        </w:tabs>
+        <w:ind w:left="5040" w:hanging="360"/>
+      </w:pPr>
+    </w:lvl>
+    <w:lvl w:ilvl="7" w:tentative="1">
+      <w:start w:val="1"/>
+      <w:numFmt w:val="decimal"/>
+      <w:lvlText w:val="%8."/>
+      <w:lvlJc w:val="left"/>
+      <w:pPr>
+        <w:tabs>
+          <w:tab w:val="num" w:pos="5760"/>
+        </w:tabs>
+        <w:ind w:left="5760" w:hanging="360"/>
+      </w:pPr>
+    </w:lvl>
+    <w:lvl w:ilvl="8" w:tentative="1">
+      <w:start w:val="1"/>
+      <w:numFmt w:val="decimal"/>
+      <w:lvlText w:val="%9."/>
+      <w:lvlJc w:val="left"/>
+      <w:pPr>
+        <w:tabs>
+          <w:tab w:val="num" w:pos="6480"/>
+        </w:tabs>
+        <w:ind w:left="6480" w:hanging="360"/>
+      </w:pPr>
+    </w:lvl>
+  </w:abstractNum>
+  <w:abstractNum w:abstractNumId="12" w15:restartNumberingAfterBreak="0">
     <w:nsid w:val="4CDE33A9"/>
     <w:multiLevelType w:val="hybridMultilevel"/>
     <w:tmpl w:val="4E9E7D6E"/>
@@ -3498,7 +4096,7 @@
       </w:rPr>
     </w:lvl>
   </w:abstractNum>
-  <w:abstractNum w:abstractNumId="11" w15:restartNumberingAfterBreak="0">
+  <w:abstractNum w:abstractNumId="13" w15:restartNumberingAfterBreak="0">
     <w:nsid w:val="4D364BD4"/>
     <w:multiLevelType w:val="hybridMultilevel"/>
     <w:tmpl w:val="96166AB6"/>
@@ -3611,7 +4209,7 @@
       </w:rPr>
     </w:lvl>
   </w:abstractNum>
-  <w:abstractNum w:abstractNumId="12" w15:restartNumberingAfterBreak="0">
+  <w:abstractNum w:abstractNumId="14" w15:restartNumberingAfterBreak="0">
     <w:nsid w:val="4EC1080F"/>
     <w:multiLevelType w:val="hybridMultilevel"/>
     <w:tmpl w:val="BD46B800"/>
@@ -3724,7 +4322,7 @@
       </w:rPr>
     </w:lvl>
   </w:abstractNum>
-  <w:abstractNum w:abstractNumId="13" w15:restartNumberingAfterBreak="0">
+  <w:abstractNum w:abstractNumId="15" w15:restartNumberingAfterBreak="0">
     <w:nsid w:val="65E268E6"/>
     <w:multiLevelType w:val="hybridMultilevel"/>
     <w:tmpl w:val="218092A0"/>
@@ -3837,7 +4435,124 @@
       </w:rPr>
     </w:lvl>
   </w:abstractNum>
-  <w:abstractNum w:abstractNumId="14" w15:restartNumberingAfterBreak="0">
+  <w:abstractNum w:abstractNumId="16" w15:restartNumberingAfterBreak="0">
+    <w:nsid w:val="6F992287"/>
+    <w:multiLevelType w:val="multilevel"/>
+    <w:tmpl w:val="9064F0E0"/>
+    <w:lvl w:ilvl="0">
+      <w:start w:val="1"/>
+      <w:numFmt w:val="decimal"/>
+      <w:lvlText w:val="%1."/>
+      <w:lvlJc w:val="left"/>
+      <w:pPr>
+        <w:tabs>
+          <w:tab w:val="num" w:pos="720"/>
+        </w:tabs>
+        <w:ind w:left="720" w:hanging="360"/>
+      </w:pPr>
+    </w:lvl>
+    <w:lvl w:ilvl="1">
+      <w:start w:val="1"/>
+      <w:numFmt w:val="bullet"/>
+      <w:lvlText w:val="o"/>
+      <w:lvlJc w:val="left"/>
+      <w:pPr>
+        <w:tabs>
+          <w:tab w:val="num" w:pos="1440"/>
+        </w:tabs>
+        <w:ind w:left="1440" w:hanging="360"/>
+      </w:pPr>
+      <w:rPr>
+        <w:rFonts w:ascii="Courier New" w:hAnsi="Courier New" w:hint="default"/>
+        <w:sz w:val="20"/>
+      </w:rPr>
+    </w:lvl>
+    <w:lvl w:ilvl="2" w:tentative="1">
+      <w:start w:val="1"/>
+      <w:numFmt w:val="decimal"/>
+      <w:lvlText w:val="%3."/>
+      <w:lvlJc w:val="left"/>
+      <w:pPr>
+        <w:tabs>
+          <w:tab w:val="num" w:pos="2160"/>
+        </w:tabs>
+        <w:ind w:left="2160" w:hanging="360"/>
+      </w:pPr>
+    </w:lvl>
+    <w:lvl w:ilvl="3" w:tentative="1">
+      <w:start w:val="1"/>
+      <w:numFmt w:val="decimal"/>
+      <w:lvlText w:val="%4."/>
+      <w:lvlJc w:val="left"/>
+      <w:pPr>
+        <w:tabs>
+          <w:tab w:val="num" w:pos="2880"/>
+        </w:tabs>
+        <w:ind w:left="2880" w:hanging="360"/>
+      </w:pPr>
+    </w:lvl>
+    <w:lvl w:ilvl="4" w:tentative="1">
+      <w:start w:val="1"/>
+      <w:numFmt w:val="decimal"/>
+      <w:lvlText w:val="%5."/>
+      <w:lvlJc w:val="left"/>
+      <w:pPr>
+        <w:tabs>
+          <w:tab w:val="num" w:pos="3600"/>
+        </w:tabs>
+        <w:ind w:left="3600" w:hanging="360"/>
+      </w:pPr>
+    </w:lvl>
+    <w:lvl w:ilvl="5" w:tentative="1">
+      <w:start w:val="1"/>
+      <w:numFmt w:val="decimal"/>
+      <w:lvlText w:val="%6."/>
+      <w:lvlJc w:val="left"/>
+      <w:pPr>
+        <w:tabs>
+          <w:tab w:val="num" w:pos="4320"/>
+        </w:tabs>
+        <w:ind w:left="4320" w:hanging="360"/>
+      </w:pPr>
+    </w:lvl>
+    <w:lvl w:ilvl="6" w:tentative="1">
+      <w:start w:val="1"/>
+      <w:numFmt w:val="decimal"/>
+      <w:lvlText w:val="%7."/>
+      <w:lvlJc w:val="left"/>
+      <w:pPr>
+        <w:tabs>
+          <w:tab w:val="num" w:pos="5040"/>
+        </w:tabs>
+        <w:ind w:left="5040" w:hanging="360"/>
+      </w:pPr>
+    </w:lvl>
+    <w:lvl w:ilvl="7" w:tentative="1">
+      <w:start w:val="1"/>
+      <w:numFmt w:val="decimal"/>
+      <w:lvlText w:val="%8."/>
+      <w:lvlJc w:val="left"/>
+      <w:pPr>
+        <w:tabs>
+          <w:tab w:val="num" w:pos="5760"/>
+        </w:tabs>
+        <w:ind w:left="5760" w:hanging="360"/>
+      </w:pPr>
+    </w:lvl>
+    <w:lvl w:ilvl="8" w:tentative="1">
+      <w:start w:val="1"/>
+      <w:numFmt w:val="decimal"/>
+      <w:lvlText w:val="%9."/>
+      <w:lvlJc w:val="left"/>
+      <w:pPr>
+        <w:tabs>
+          <w:tab w:val="num" w:pos="6480"/>
+        </w:tabs>
+        <w:ind w:left="6480" w:hanging="360"/>
+      </w:pPr>
+    </w:lvl>
+  </w:abstractNum>
+  <w:abstractNum w:abstractNumId="17" w15:restartNumberingAfterBreak="0">
     <w:nsid w:val="7ECE7887"/>
     <w:multiLevelType w:val="hybridMultilevel"/>
     <w:tmpl w:val="364093FC"/>
@@ -3951,7 +4666,7 @@
     </w:lvl>
   </w:abstractNum>
   <w:num w:numId="1" w16cid:durableId="2136831154">
-    <w:abstractNumId w:val="4"/>
+    <w:abstractNumId w:val="5"/>
   </w:num>
   <w:num w:numId="2" w16cid:durableId="274291668">
     <w:abstractNumId w:val="3"/>
@@ -3960,40 +4675,49 @@
     <w:abstractNumId w:val="2"/>
   </w:num>
   <w:num w:numId="4" w16cid:durableId="2079084243">
-    <w:abstractNumId w:val="9"/>
+    <w:abstractNumId w:val="10"/>
   </w:num>
   <w:num w:numId="5" w16cid:durableId="1035427820">
-    <w:abstractNumId w:val="7"/>
+    <w:abstractNumId w:val="8"/>
   </w:num>
   <w:num w:numId="6" w16cid:durableId="153499122">
-    <w:abstractNumId w:val="5"/>
+    <w:abstractNumId w:val="6"/>
   </w:num>
   <w:num w:numId="7" w16cid:durableId="1319961990">
     <w:abstractNumId w:val="1"/>
   </w:num>
   <w:num w:numId="8" w16cid:durableId="1178157540">
+    <w:abstractNumId w:val="17"/>
+  </w:num>
+  <w:num w:numId="9" w16cid:durableId="2109736835">
+    <w:abstractNumId w:val="13"/>
+  </w:num>
+  <w:num w:numId="10" w16cid:durableId="961572342">
+    <w:abstractNumId w:val="7"/>
+  </w:num>
+  <w:num w:numId="11" w16cid:durableId="1877890326">
+    <w:abstractNumId w:val="15"/>
+  </w:num>
+  <w:num w:numId="12" w16cid:durableId="10499857">
+    <w:abstractNumId w:val="12"/>
+  </w:num>
+  <w:num w:numId="13" w16cid:durableId="741634697">
     <w:abstractNumId w:val="14"/>
   </w:num>
-  <w:num w:numId="9" w16cid:durableId="2109736835">
-    <w:abstractNumId w:val="11"/>
-  </w:num>
-  <w:num w:numId="10" w16cid:durableId="961572342">
-    <w:abstractNumId w:val="6"/>
-  </w:num>
-  <w:num w:numId="11" w16cid:durableId="1877890326">
-    <w:abstractNumId w:val="13"/>
-  </w:num>
-  <w:num w:numId="12" w16cid:durableId="10499857">
-    <w:abstractNumId w:val="10"/>
-  </w:num>
-  <w:num w:numId="13" w16cid:durableId="741634697">
-    <w:abstractNumId w:val="12"/>
-  </w:num>
   <w:num w:numId="14" w16cid:durableId="393894855">
-    <w:abstractNumId w:val="8"/>
+    <w:abstractNumId w:val="9"/>
   </w:num>
   <w:num w:numId="15" w16cid:durableId="582682814">
     <w:abstractNumId w:val="0"/>
+  </w:num>
+  <w:num w:numId="16" w16cid:durableId="377364614">
+    <w:abstractNumId w:val="4"/>
+  </w:num>
+  <w:num w:numId="17" w16cid:durableId="724647974">
+    <w:abstractNumId w:val="16"/>
+  </w:num>
+  <w:num w:numId="18" w16cid:durableId="1245727482">
+    <w:abstractNumId w:val="11"/>
   </w:num>
 </w:numbering>
 </file>

</xml_diff>